<commit_message>
Modified Lab 2, Added Lab 3
</commit_message>
<xml_diff>
--- a/rest/Lab, Part 2- Getting a Handle on Resources.docx
+++ b/rest/Lab, Part 2- Getting a Handle on Resources.docx
@@ -129,25 +129,14 @@
         </w:rPr>
         <w:t xml:space="preserve"> first thing we will do is creating a grails application. Open up your command prompt and </w:t>
       </w:r>
-      <w:proofErr w:type="spellStart"/>
-      <w:r>
-        <w:rPr>
-          <w:rFonts w:ascii="Courier New" w:eastAsia="Times New Roman" w:hAnsi="Courier New" w:cs="Courier New"/>
-          <w:color w:val="000000"/>
-          <w:sz w:val="23"/>
-          <w:szCs w:val="23"/>
-        </w:rPr>
-        <w:t>cd</w:t>
-      </w:r>
-      <w:proofErr w:type="spellEnd"/>
-      <w:r>
-        <w:rPr>
-          <w:rFonts w:ascii="Courier New" w:eastAsia="Times New Roman" w:hAnsi="Courier New" w:cs="Courier New"/>
-          <w:color w:val="000000"/>
-          <w:sz w:val="23"/>
-          <w:szCs w:val="23"/>
-        </w:rPr>
-        <w:t xml:space="preserve"> </w:t>
+      <w:r>
+        <w:rPr>
+          <w:rFonts w:ascii="Courier New" w:eastAsia="Times New Roman" w:hAnsi="Courier New" w:cs="Courier New"/>
+          <w:color w:val="000000"/>
+          <w:sz w:val="23"/>
+          <w:szCs w:val="23"/>
+        </w:rPr>
+        <w:t xml:space="preserve">cd </w:t>
       </w:r>
       <w:r>
         <w:rPr>
@@ -206,19 +195,8 @@
           <w:sz w:val="23"/>
           <w:szCs w:val="23"/>
         </w:rPr>
-        <w:t xml:space="preserve"> create-app </w:t>
-      </w:r>
-      <w:proofErr w:type="spellStart"/>
-      <w:r>
-        <w:rPr>
-          <w:rFonts w:ascii="Courier New" w:eastAsia="Times New Roman" w:hAnsi="Courier New" w:cs="Courier New"/>
-          <w:color w:val="000000"/>
-          <w:sz w:val="23"/>
-          <w:szCs w:val="23"/>
-        </w:rPr>
-        <w:t>zynxblog</w:t>
-      </w:r>
-      <w:proofErr w:type="spellEnd"/>
+        <w:t xml:space="preserve"> create-app zynxblog</w:t>
+      </w:r>
     </w:p>
     <w:p>
       <w:pPr>
@@ -248,7 +226,6 @@
         </w:rPr>
         <w:t xml:space="preserve">If you run the </w:t>
       </w:r>
-      <w:proofErr w:type="spellStart"/>
       <w:proofErr w:type="gramStart"/>
       <w:r>
         <w:rPr>
@@ -259,7 +236,6 @@
         </w:rPr>
         <w:t>ls</w:t>
       </w:r>
-      <w:proofErr w:type="spellEnd"/>
       <w:r>
         <w:rPr>
           <w:rFonts w:ascii="Arial" w:eastAsia="Times New Roman" w:hAnsi="Arial" w:cs="Arial"/>
@@ -311,7 +287,7 @@
       <w:pPr>
         <w:numPr>
           <w:ilvl w:val="0"/>
-          <w:numId w:val="1"/>
+          <w:numId w:val="4"/>
         </w:numPr>
         <w:spacing w:before="100" w:beforeAutospacing="1" w:after="100" w:afterAutospacing="1" w:line="240" w:lineRule="auto"/>
         <w:textAlignment w:val="baseline"/>
@@ -336,7 +312,7 @@
       <w:pPr>
         <w:numPr>
           <w:ilvl w:val="0"/>
-          <w:numId w:val="1"/>
+          <w:numId w:val="4"/>
         </w:numPr>
         <w:spacing w:before="100" w:beforeAutospacing="1" w:after="100" w:afterAutospacing="1" w:line="240" w:lineRule="auto"/>
         <w:textAlignment w:val="baseline"/>
@@ -361,7 +337,7 @@
       <w:pPr>
         <w:numPr>
           <w:ilvl w:val="0"/>
-          <w:numId w:val="1"/>
+          <w:numId w:val="4"/>
         </w:numPr>
         <w:spacing w:before="100" w:beforeAutospacing="1" w:after="100" w:afterAutospacing="1" w:line="240" w:lineRule="auto"/>
         <w:textAlignment w:val="baseline"/>
@@ -386,7 +362,7 @@
       <w:pPr>
         <w:numPr>
           <w:ilvl w:val="0"/>
-          <w:numId w:val="1"/>
+          <w:numId w:val="4"/>
         </w:numPr>
         <w:spacing w:before="100" w:beforeAutospacing="1" w:after="100" w:afterAutospacing="1" w:line="240" w:lineRule="auto"/>
         <w:textAlignment w:val="baseline"/>
@@ -411,7 +387,7 @@
       <w:pPr>
         <w:numPr>
           <w:ilvl w:val="0"/>
-          <w:numId w:val="1"/>
+          <w:numId w:val="4"/>
         </w:numPr>
         <w:spacing w:before="100" w:beforeAutospacing="1" w:after="100" w:afterAutospacing="1" w:line="240" w:lineRule="auto"/>
         <w:textAlignment w:val="baseline"/>
@@ -436,7 +412,7 @@
       <w:pPr>
         <w:numPr>
           <w:ilvl w:val="0"/>
-          <w:numId w:val="1"/>
+          <w:numId w:val="4"/>
         </w:numPr>
         <w:spacing w:before="100" w:beforeAutospacing="1" w:after="100" w:afterAutospacing="1" w:line="240" w:lineRule="auto"/>
         <w:textAlignment w:val="baseline"/>
@@ -447,7 +423,6 @@
           <w:szCs w:val="23"/>
         </w:rPr>
       </w:pPr>
-      <w:proofErr w:type="spellStart"/>
       <w:r>
         <w:rPr>
           <w:rFonts w:ascii="Courier New" w:eastAsia="Times New Roman" w:hAnsi="Courier New" w:cs="Courier New"/>
@@ -457,13 +432,12 @@
         </w:rPr>
         <w:t>taglib</w:t>
       </w:r>
-      <w:proofErr w:type="spellEnd"/>
     </w:p>
     <w:p>
       <w:pPr>
         <w:numPr>
           <w:ilvl w:val="0"/>
-          <w:numId w:val="1"/>
+          <w:numId w:val="4"/>
         </w:numPr>
         <w:spacing w:before="100" w:beforeAutospacing="1" w:after="100" w:afterAutospacing="1" w:line="240" w:lineRule="auto"/>
         <w:textAlignment w:val="baseline"/>
@@ -474,7 +448,6 @@
           <w:szCs w:val="23"/>
         </w:rPr>
       </w:pPr>
-      <w:proofErr w:type="spellStart"/>
       <w:r>
         <w:rPr>
           <w:rFonts w:ascii="Courier New" w:eastAsia="Times New Roman" w:hAnsi="Courier New" w:cs="Courier New"/>
@@ -484,13 +457,12 @@
         </w:rPr>
         <w:t>utils</w:t>
       </w:r>
-      <w:proofErr w:type="spellEnd"/>
     </w:p>
     <w:p>
       <w:pPr>
         <w:numPr>
           <w:ilvl w:val="0"/>
-          <w:numId w:val="1"/>
+          <w:numId w:val="4"/>
         </w:numPr>
         <w:spacing w:before="100" w:beforeAutospacing="1" w:after="100" w:afterAutospacing="1" w:line="240" w:lineRule="auto"/>
         <w:textAlignment w:val="baseline"/>
@@ -553,7 +525,7 @@
       <w:pPr>
         <w:numPr>
           <w:ilvl w:val="0"/>
-          <w:numId w:val="2"/>
+          <w:numId w:val="5"/>
         </w:numPr>
         <w:spacing w:before="100" w:beforeAutospacing="1" w:after="100" w:afterAutospacing="1" w:line="240" w:lineRule="auto"/>
         <w:textAlignment w:val="baseline"/>
@@ -578,7 +550,7 @@
       <w:pPr>
         <w:numPr>
           <w:ilvl w:val="1"/>
-          <w:numId w:val="2"/>
+          <w:numId w:val="5"/>
         </w:numPr>
         <w:spacing w:before="100" w:beforeAutospacing="1" w:after="100" w:afterAutospacing="1" w:line="240" w:lineRule="auto"/>
         <w:textAlignment w:val="baseline"/>
@@ -603,7 +575,7 @@
       <w:pPr>
         <w:numPr>
           <w:ilvl w:val="1"/>
-          <w:numId w:val="2"/>
+          <w:numId w:val="5"/>
         </w:numPr>
         <w:spacing w:before="100" w:beforeAutospacing="1" w:after="100" w:afterAutospacing="1" w:line="240" w:lineRule="auto"/>
         <w:textAlignment w:val="baseline"/>
@@ -628,7 +600,7 @@
       <w:pPr>
         <w:numPr>
           <w:ilvl w:val="1"/>
-          <w:numId w:val="2"/>
+          <w:numId w:val="5"/>
         </w:numPr>
         <w:spacing w:before="100" w:beforeAutospacing="1" w:after="100" w:afterAutospacing="1" w:line="240" w:lineRule="auto"/>
         <w:textAlignment w:val="baseline"/>
@@ -653,7 +625,7 @@
       <w:pPr>
         <w:numPr>
           <w:ilvl w:val="1"/>
-          <w:numId w:val="2"/>
+          <w:numId w:val="5"/>
         </w:numPr>
         <w:spacing w:before="100" w:beforeAutospacing="1" w:after="100" w:afterAutospacing="1" w:line="240" w:lineRule="auto"/>
         <w:textAlignment w:val="baseline"/>
@@ -664,32 +636,21 @@
           <w:szCs w:val="23"/>
         </w:rPr>
       </w:pPr>
-      <w:proofErr w:type="spellStart"/>
-      <w:r>
-        <w:rPr>
-          <w:rFonts w:ascii="Arial" w:eastAsia="Times New Roman" w:hAnsi="Arial" w:cs="Arial"/>
-          <w:color w:val="000000"/>
-          <w:sz w:val="23"/>
-          <w:szCs w:val="23"/>
-        </w:rPr>
-        <w:t>lastUpdated</w:t>
-      </w:r>
-      <w:proofErr w:type="spellEnd"/>
-      <w:r>
-        <w:rPr>
-          <w:rFonts w:ascii="Arial" w:eastAsia="Times New Roman" w:hAnsi="Arial" w:cs="Arial"/>
-          <w:color w:val="000000"/>
-          <w:sz w:val="23"/>
-          <w:szCs w:val="23"/>
-        </w:rPr>
-        <w:t xml:space="preserve"> (Date)</w:t>
+      <w:r>
+        <w:rPr>
+          <w:rFonts w:ascii="Arial" w:eastAsia="Times New Roman" w:hAnsi="Arial" w:cs="Arial"/>
+          <w:color w:val="000000"/>
+          <w:sz w:val="23"/>
+          <w:szCs w:val="23"/>
+        </w:rPr>
+        <w:t>lastUpdated (Date)</w:t>
       </w:r>
     </w:p>
     <w:p>
       <w:pPr>
         <w:numPr>
           <w:ilvl w:val="1"/>
-          <w:numId w:val="2"/>
+          <w:numId w:val="5"/>
         </w:numPr>
         <w:spacing w:before="100" w:beforeAutospacing="1" w:after="100" w:afterAutospacing="1" w:line="240" w:lineRule="auto"/>
         <w:textAlignment w:val="baseline"/>
@@ -714,7 +675,7 @@
       <w:pPr>
         <w:numPr>
           <w:ilvl w:val="0"/>
-          <w:numId w:val="2"/>
+          <w:numId w:val="5"/>
         </w:numPr>
         <w:spacing w:before="100" w:beforeAutospacing="1" w:after="100" w:afterAutospacing="1" w:line="240" w:lineRule="auto"/>
         <w:textAlignment w:val="baseline"/>
@@ -739,7 +700,7 @@
       <w:pPr>
         <w:numPr>
           <w:ilvl w:val="1"/>
-          <w:numId w:val="2"/>
+          <w:numId w:val="5"/>
         </w:numPr>
         <w:spacing w:before="100" w:beforeAutospacing="1" w:after="100" w:afterAutospacing="1" w:line="240" w:lineRule="auto"/>
         <w:textAlignment w:val="baseline"/>
@@ -764,7 +725,7 @@
       <w:pPr>
         <w:numPr>
           <w:ilvl w:val="1"/>
-          <w:numId w:val="2"/>
+          <w:numId w:val="5"/>
         </w:numPr>
         <w:spacing w:before="100" w:beforeAutospacing="1" w:after="100" w:afterAutospacing="1" w:line="240" w:lineRule="auto"/>
         <w:textAlignment w:val="baseline"/>
@@ -789,7 +750,7 @@
       <w:pPr>
         <w:numPr>
           <w:ilvl w:val="1"/>
-          <w:numId w:val="2"/>
+          <w:numId w:val="5"/>
         </w:numPr>
         <w:spacing w:before="100" w:beforeAutospacing="1" w:after="100" w:afterAutospacing="1" w:line="240" w:lineRule="auto"/>
         <w:textAlignment w:val="baseline"/>
@@ -807,34 +768,14 @@
           <w:sz w:val="23"/>
           <w:szCs w:val="23"/>
         </w:rPr>
-        <w:t>commentator (</w:t>
-      </w:r>
-      <w:proofErr w:type="spellStart"/>
-      <w:r>
-        <w:rPr>
-          <w:rFonts w:ascii="Arial" w:eastAsia="Times New Roman" w:hAnsi="Arial" w:cs="Arial"/>
-          <w:color w:val="000000"/>
-          <w:sz w:val="23"/>
-          <w:szCs w:val="23"/>
-        </w:rPr>
-        <w:t>Comentator</w:t>
-      </w:r>
-      <w:proofErr w:type="spellEnd"/>
-      <w:r>
-        <w:rPr>
-          <w:rFonts w:ascii="Arial" w:eastAsia="Times New Roman" w:hAnsi="Arial" w:cs="Arial"/>
-          <w:color w:val="000000"/>
-          <w:sz w:val="23"/>
-          <w:szCs w:val="23"/>
-        </w:rPr>
-        <w:t>)</w:t>
+        <w:t>commentator (Comentator)</w:t>
       </w:r>
     </w:p>
     <w:p>
       <w:pPr>
         <w:numPr>
           <w:ilvl w:val="1"/>
-          <w:numId w:val="2"/>
+          <w:numId w:val="5"/>
         </w:numPr>
         <w:spacing w:before="100" w:beforeAutospacing="1" w:after="100" w:afterAutospacing="1" w:line="240" w:lineRule="auto"/>
         <w:textAlignment w:val="baseline"/>
@@ -845,32 +786,21 @@
           <w:szCs w:val="23"/>
         </w:rPr>
       </w:pPr>
-      <w:proofErr w:type="spellStart"/>
-      <w:r>
-        <w:rPr>
-          <w:rFonts w:ascii="Arial" w:eastAsia="Times New Roman" w:hAnsi="Arial" w:cs="Arial"/>
-          <w:color w:val="000000"/>
-          <w:sz w:val="23"/>
-          <w:szCs w:val="23"/>
-        </w:rPr>
-        <w:t>dateCreated</w:t>
-      </w:r>
-      <w:proofErr w:type="spellEnd"/>
-      <w:r>
-        <w:rPr>
-          <w:rFonts w:ascii="Arial" w:eastAsia="Times New Roman" w:hAnsi="Arial" w:cs="Arial"/>
-          <w:color w:val="000000"/>
-          <w:sz w:val="23"/>
-          <w:szCs w:val="23"/>
-        </w:rPr>
-        <w:t xml:space="preserve"> (Date)</w:t>
+      <w:r>
+        <w:rPr>
+          <w:rFonts w:ascii="Arial" w:eastAsia="Times New Roman" w:hAnsi="Arial" w:cs="Arial"/>
+          <w:color w:val="000000"/>
+          <w:sz w:val="23"/>
+          <w:szCs w:val="23"/>
+        </w:rPr>
+        <w:t>dateCreated (Date)</w:t>
       </w:r>
     </w:p>
     <w:p>
       <w:pPr>
         <w:numPr>
           <w:ilvl w:val="0"/>
-          <w:numId w:val="2"/>
+          <w:numId w:val="5"/>
         </w:numPr>
         <w:spacing w:before="100" w:beforeAutospacing="1" w:after="100" w:afterAutospacing="1" w:line="240" w:lineRule="auto"/>
         <w:textAlignment w:val="baseline"/>
@@ -895,7 +825,7 @@
       <w:pPr>
         <w:numPr>
           <w:ilvl w:val="1"/>
-          <w:numId w:val="2"/>
+          <w:numId w:val="5"/>
         </w:numPr>
         <w:spacing w:before="100" w:beforeAutospacing="1" w:after="100" w:afterAutospacing="1" w:line="240" w:lineRule="auto"/>
         <w:textAlignment w:val="baseline"/>
@@ -920,7 +850,7 @@
       <w:pPr>
         <w:numPr>
           <w:ilvl w:val="1"/>
-          <w:numId w:val="2"/>
+          <w:numId w:val="5"/>
         </w:numPr>
         <w:spacing w:before="100" w:beforeAutospacing="1" w:after="100" w:afterAutospacing="1" w:line="240" w:lineRule="auto"/>
         <w:textAlignment w:val="baseline"/>
@@ -931,7 +861,6 @@
           <w:szCs w:val="23"/>
         </w:rPr>
       </w:pPr>
-      <w:proofErr w:type="spellStart"/>
       <w:r>
         <w:rPr>
           <w:rFonts w:ascii="Arial" w:eastAsia="Times New Roman" w:hAnsi="Arial" w:cs="Arial"/>
@@ -941,13 +870,12 @@
         </w:rPr>
         <w:t>url</w:t>
       </w:r>
-      <w:proofErr w:type="spellEnd"/>
     </w:p>
     <w:p>
       <w:pPr>
         <w:numPr>
           <w:ilvl w:val="1"/>
-          <w:numId w:val="2"/>
+          <w:numId w:val="5"/>
         </w:numPr>
         <w:spacing w:before="100" w:beforeAutospacing="1" w:after="100" w:afterAutospacing="1" w:line="240" w:lineRule="auto"/>
         <w:textAlignment w:val="baseline"/>
@@ -973,7 +901,7 @@
       <w:pPr>
         <w:numPr>
           <w:ilvl w:val="1"/>
-          <w:numId w:val="2"/>
+          <w:numId w:val="5"/>
         </w:numPr>
         <w:spacing w:before="100" w:beforeAutospacing="1" w:after="100" w:afterAutospacing="1" w:line="240" w:lineRule="auto"/>
         <w:textAlignment w:val="baseline"/>
@@ -998,7 +926,7 @@
       <w:pPr>
         <w:numPr>
           <w:ilvl w:val="0"/>
-          <w:numId w:val="2"/>
+          <w:numId w:val="5"/>
         </w:numPr>
         <w:spacing w:before="100" w:beforeAutospacing="1" w:after="100" w:afterAutospacing="1" w:line="240" w:lineRule="auto"/>
         <w:textAlignment w:val="baseline"/>
@@ -1023,7 +951,7 @@
       <w:pPr>
         <w:numPr>
           <w:ilvl w:val="1"/>
-          <w:numId w:val="2"/>
+          <w:numId w:val="5"/>
         </w:numPr>
         <w:spacing w:before="100" w:beforeAutospacing="1" w:after="100" w:afterAutospacing="1" w:line="240" w:lineRule="auto"/>
         <w:textAlignment w:val="baseline"/>
@@ -1139,7 +1067,6 @@
         </w:rPr>
         <w:t xml:space="preserve">, we will create our Post domain class. </w:t>
       </w:r>
-      <w:proofErr w:type="spellStart"/>
       <w:proofErr w:type="gramStart"/>
       <w:r>
         <w:rPr>
@@ -1150,7 +1077,6 @@
         </w:rPr>
         <w:t>cd</w:t>
       </w:r>
-      <w:proofErr w:type="spellEnd"/>
       <w:proofErr w:type="gramEnd"/>
       <w:r>
         <w:rPr>
@@ -1257,27 +1183,7 @@
           <w:sz w:val="23"/>
           <w:szCs w:val="23"/>
         </w:rPr>
-        <w:t xml:space="preserve">Type in the command “create-domain-class </w:t>
-      </w:r>
-      <w:proofErr w:type="spellStart"/>
-      <w:r>
-        <w:rPr>
-          <w:rFonts w:ascii="Arial" w:eastAsia="Times New Roman" w:hAnsi="Arial" w:cs="Arial"/>
-          <w:color w:val="000000"/>
-          <w:sz w:val="23"/>
-          <w:szCs w:val="23"/>
-        </w:rPr>
-        <w:t>zynxblog.Post</w:t>
-      </w:r>
-      <w:proofErr w:type="spellEnd"/>
-      <w:r>
-        <w:rPr>
-          <w:rFonts w:ascii="Arial" w:eastAsia="Times New Roman" w:hAnsi="Arial" w:cs="Arial"/>
-          <w:color w:val="000000"/>
-          <w:sz w:val="23"/>
-          <w:szCs w:val="23"/>
-        </w:rPr>
-        <w:t>.”</w:t>
+        <w:t>Type in the command “create-domain-class zynxblog.Post.”</w:t>
       </w:r>
       <w:proofErr w:type="gramEnd"/>
       <w:r>
@@ -1328,19 +1234,8 @@
           <w:sz w:val="23"/>
           <w:szCs w:val="23"/>
         </w:rPr>
-        <w:t xml:space="preserve">&gt; create-domain-class </w:t>
-      </w:r>
-      <w:proofErr w:type="spellStart"/>
-      <w:r>
-        <w:rPr>
-          <w:rFonts w:ascii="Courier New" w:eastAsia="Times New Roman" w:hAnsi="Courier New" w:cs="Courier New"/>
-          <w:color w:val="000000"/>
-          <w:sz w:val="23"/>
-          <w:szCs w:val="23"/>
-        </w:rPr>
-        <w:t>zynxblog.Post</w:t>
-      </w:r>
-      <w:proofErr w:type="spellEnd"/>
+        <w:t>&gt; create-domain-class zynxblog.Post</w:t>
+      </w:r>
     </w:p>
     <w:p>
       <w:pPr>
@@ -1360,39 +1255,8 @@
           <w:sz w:val="23"/>
           <w:szCs w:val="23"/>
         </w:rPr>
-        <w:t>| Created file grails-app/domain/</w:t>
-      </w:r>
-      <w:proofErr w:type="spellStart"/>
-      <w:r>
-        <w:rPr>
-          <w:rFonts w:ascii="Courier New" w:eastAsia="Times New Roman" w:hAnsi="Courier New" w:cs="Courier New"/>
-          <w:color w:val="000000"/>
-          <w:sz w:val="23"/>
-          <w:szCs w:val="23"/>
-        </w:rPr>
-        <w:t>zynxblog</w:t>
-      </w:r>
-      <w:proofErr w:type="spellEnd"/>
-      <w:r>
-        <w:rPr>
-          <w:rFonts w:ascii="Courier New" w:eastAsia="Times New Roman" w:hAnsi="Courier New" w:cs="Courier New"/>
-          <w:color w:val="000000"/>
-          <w:sz w:val="23"/>
-          <w:szCs w:val="23"/>
-        </w:rPr>
-        <w:t>/</w:t>
-      </w:r>
-      <w:proofErr w:type="spellStart"/>
-      <w:r>
-        <w:rPr>
-          <w:rFonts w:ascii="Courier New" w:eastAsia="Times New Roman" w:hAnsi="Courier New" w:cs="Courier New"/>
-          <w:color w:val="000000"/>
-          <w:sz w:val="23"/>
-          <w:szCs w:val="23"/>
-        </w:rPr>
-        <w:t>Post.groovy</w:t>
-      </w:r>
-      <w:proofErr w:type="spellEnd"/>
+        <w:t>| Created file grails-app/domain/zynxblog/Post.groovy</w:t>
+      </w:r>
     </w:p>
     <w:p>
       <w:pPr>
@@ -1412,39 +1276,8 @@
           <w:sz w:val="23"/>
           <w:szCs w:val="23"/>
         </w:rPr>
-        <w:t>| Created file test/unit/</w:t>
-      </w:r>
-      <w:proofErr w:type="spellStart"/>
-      <w:r>
-        <w:rPr>
-          <w:rFonts w:ascii="Courier New" w:eastAsia="Times New Roman" w:hAnsi="Courier New" w:cs="Courier New"/>
-          <w:color w:val="000000"/>
-          <w:sz w:val="23"/>
-          <w:szCs w:val="23"/>
-        </w:rPr>
-        <w:t>zynxblog</w:t>
-      </w:r>
-      <w:proofErr w:type="spellEnd"/>
-      <w:r>
-        <w:rPr>
-          <w:rFonts w:ascii="Courier New" w:eastAsia="Times New Roman" w:hAnsi="Courier New" w:cs="Courier New"/>
-          <w:color w:val="000000"/>
-          <w:sz w:val="23"/>
-          <w:szCs w:val="23"/>
-        </w:rPr>
-        <w:t>/</w:t>
-      </w:r>
-      <w:proofErr w:type="spellStart"/>
-      <w:r>
-        <w:rPr>
-          <w:rFonts w:ascii="Courier New" w:eastAsia="Times New Roman" w:hAnsi="Courier New" w:cs="Courier New"/>
-          <w:color w:val="000000"/>
-          <w:sz w:val="23"/>
-          <w:szCs w:val="23"/>
-        </w:rPr>
-        <w:t>PostTests.groovy</w:t>
-      </w:r>
-      <w:proofErr w:type="spellEnd"/>
+        <w:t>| Created file test/unit/zynxblog/PostTests.groovy</w:t>
+      </w:r>
     </w:p>
     <w:p>
       <w:pPr>
@@ -1499,47 +1332,34 @@
           <w:sz w:val="23"/>
           <w:szCs w:val="23"/>
         </w:rPr>
-        <w:t>Open up the grails-app/domain/</w:t>
-      </w:r>
-      <w:proofErr w:type="spellStart"/>
-      <w:r>
-        <w:rPr>
-          <w:rFonts w:ascii="Arial" w:eastAsia="Times New Roman" w:hAnsi="Arial" w:cs="Arial"/>
-          <w:color w:val="000000"/>
-          <w:sz w:val="23"/>
-          <w:szCs w:val="23"/>
-        </w:rPr>
-        <w:t>zynxblog</w:t>
-      </w:r>
-      <w:proofErr w:type="spellEnd"/>
-      <w:r>
-        <w:rPr>
-          <w:rFonts w:ascii="Arial" w:eastAsia="Times New Roman" w:hAnsi="Arial" w:cs="Arial"/>
-          <w:color w:val="000000"/>
-          <w:sz w:val="23"/>
-          <w:szCs w:val="23"/>
-        </w:rPr>
-        <w:t>/</w:t>
-      </w:r>
-      <w:proofErr w:type="spellStart"/>
-      <w:r>
-        <w:rPr>
-          <w:rFonts w:ascii="Arial" w:eastAsia="Times New Roman" w:hAnsi="Arial" w:cs="Arial"/>
-          <w:color w:val="000000"/>
-          <w:sz w:val="23"/>
-          <w:szCs w:val="23"/>
-        </w:rPr>
-        <w:t>Post.groovy</w:t>
-      </w:r>
-      <w:proofErr w:type="spellEnd"/>
-      <w:r>
-        <w:rPr>
-          <w:rFonts w:ascii="Arial" w:eastAsia="Times New Roman" w:hAnsi="Arial" w:cs="Arial"/>
-          <w:color w:val="000000"/>
-          <w:sz w:val="23"/>
-          <w:szCs w:val="23"/>
-        </w:rPr>
-        <w:t xml:space="preserve"> class and add in the fields for the resources we defined above (Hint: you can look at our example project if you get stuck).</w:t>
+        <w:t>Open up the grails-app/domain/zynxblog/Post.groovy class and add in the fields for the resources we defined above (Hint: you can look at our example project if you get stuck).</w:t>
+      </w:r>
+      <w:r>
+        <w:rPr>
+          <w:rFonts w:ascii="Times New Roman" w:eastAsia="Times New Roman" w:hAnsi="Times New Roman" w:cs="Times New Roman"/>
+          <w:color w:val="000000"/>
+          <w:sz w:val="27"/>
+          <w:szCs w:val="27"/>
+        </w:rPr>
+        <w:br/>
+      </w:r>
+      <w:r>
+        <w:rPr>
+          <w:rFonts w:ascii="Times New Roman" w:eastAsia="Times New Roman" w:hAnsi="Times New Roman" w:cs="Times New Roman"/>
+          <w:color w:val="000000"/>
+          <w:sz w:val="27"/>
+          <w:szCs w:val="27"/>
+        </w:rPr>
+        <w:br/>
+      </w:r>
+      <w:r>
+        <w:rPr>
+          <w:rFonts w:ascii="Arial" w:eastAsia="Times New Roman" w:hAnsi="Arial" w:cs="Arial"/>
+          <w:color w:val="000000"/>
+          <w:sz w:val="23"/>
+          <w:szCs w:val="23"/>
+        </w:rPr>
+        <w:t>Now, create domain classes and fields for all the resources listed above.</w:t>
       </w:r>
       <w:r>
         <w:rPr>
@@ -1568,25 +1388,34 @@
           <w:sz w:val="23"/>
           <w:szCs w:val="23"/>
         </w:rPr>
-        <w:t>Adding validation</w:t>
-      </w:r>
-      <w:r>
-        <w:rPr>
-          <w:rFonts w:ascii="Times New Roman" w:eastAsia="Times New Roman" w:hAnsi="Times New Roman" w:cs="Times New Roman"/>
-          <w:color w:val="000000"/>
-          <w:sz w:val="27"/>
-          <w:szCs w:val="27"/>
-        </w:rPr>
-        <w:br/>
-      </w:r>
-      <w:r>
-        <w:rPr>
-          <w:rFonts w:ascii="Times New Roman" w:eastAsia="Times New Roman" w:hAnsi="Times New Roman" w:cs="Times New Roman"/>
-          <w:color w:val="000000"/>
-          <w:sz w:val="27"/>
-          <w:szCs w:val="27"/>
-        </w:rPr>
-        <w:br/>
+        <w:t>Relationships between the classes</w:t>
+      </w:r>
+      <w:r>
+        <w:rPr>
+          <w:rFonts w:ascii="Times New Roman" w:eastAsia="Times New Roman" w:hAnsi="Times New Roman" w:cs="Times New Roman"/>
+          <w:color w:val="000000"/>
+          <w:sz w:val="27"/>
+          <w:szCs w:val="27"/>
+        </w:rPr>
+        <w:br/>
+      </w:r>
+      <w:r>
+        <w:rPr>
+          <w:rFonts w:ascii="Times New Roman" w:eastAsia="Times New Roman" w:hAnsi="Times New Roman" w:cs="Times New Roman"/>
+          <w:color w:val="000000"/>
+          <w:sz w:val="27"/>
+          <w:szCs w:val="27"/>
+        </w:rPr>
+        <w:br/>
+      </w:r>
+      <w:r>
+        <w:rPr>
+          <w:rFonts w:ascii="Arial" w:eastAsia="Times New Roman" w:hAnsi="Arial" w:cs="Arial"/>
+          <w:color w:val="000000"/>
+          <w:sz w:val="23"/>
+          <w:szCs w:val="23"/>
+        </w:rPr>
+        <w:t xml:space="preserve">So far, we have classes to represent the object types we will be working with, but we haven’t told grails how the objects relate. For example, given a Post, it would be nice to retrieve all comments that belong to that Post. Luckily, </w:t>
       </w:r>
       <w:proofErr w:type="gramStart"/>
       <w:r>
@@ -1596,7 +1425,7 @@
           <w:sz w:val="23"/>
           <w:szCs w:val="23"/>
         </w:rPr>
-        <w:t>We</w:t>
+        <w:t>grails has</w:t>
       </w:r>
       <w:proofErr w:type="gramEnd"/>
       <w:r>
@@ -1606,47 +1435,34 @@
           <w:sz w:val="23"/>
           <w:szCs w:val="23"/>
         </w:rPr>
-        <w:t xml:space="preserve"> can’t just accept any data that users might hand to us. For example, the text string “</w:t>
-      </w:r>
-      <w:proofErr w:type="spellStart"/>
-      <w:r>
-        <w:rPr>
-          <w:rFonts w:ascii="Arial" w:eastAsia="Times New Roman" w:hAnsi="Arial" w:cs="Arial"/>
-          <w:color w:val="000000"/>
-          <w:sz w:val="23"/>
-          <w:szCs w:val="23"/>
-        </w:rPr>
-        <w:t>asdf</w:t>
-      </w:r>
-      <w:proofErr w:type="spellEnd"/>
-      <w:r>
-        <w:rPr>
-          <w:rFonts w:ascii="Arial" w:eastAsia="Times New Roman" w:hAnsi="Arial" w:cs="Arial"/>
-          <w:color w:val="000000"/>
-          <w:sz w:val="23"/>
-          <w:szCs w:val="23"/>
-        </w:rPr>
-        <w:t xml:space="preserve">” should not be valid as a value of the </w:t>
-      </w:r>
-      <w:proofErr w:type="spellStart"/>
-      <w:r>
-        <w:rPr>
-          <w:rFonts w:ascii="Arial" w:eastAsia="Times New Roman" w:hAnsi="Arial" w:cs="Arial"/>
-          <w:color w:val="000000"/>
-          <w:sz w:val="23"/>
-          <w:szCs w:val="23"/>
-        </w:rPr>
-        <w:t>Commentator.email</w:t>
-      </w:r>
-      <w:proofErr w:type="spellEnd"/>
-      <w:r>
-        <w:rPr>
-          <w:rFonts w:ascii="Arial" w:eastAsia="Times New Roman" w:hAnsi="Arial" w:cs="Arial"/>
-          <w:color w:val="000000"/>
-          <w:sz w:val="23"/>
-          <w:szCs w:val="23"/>
-        </w:rPr>
-        <w:t xml:space="preserve"> field. We need a way of expressing this concept to grails. In each of your domain classes, you should see a variable declared as follows:</w:t>
+        <w:t xml:space="preserve"> an automated mechanism to do this for us!</w:t>
+      </w:r>
+      <w:r>
+        <w:rPr>
+          <w:rFonts w:ascii="Times New Roman" w:eastAsia="Times New Roman" w:hAnsi="Times New Roman" w:cs="Times New Roman"/>
+          <w:color w:val="000000"/>
+          <w:sz w:val="27"/>
+          <w:szCs w:val="27"/>
+        </w:rPr>
+        <w:br/>
+      </w:r>
+      <w:r>
+        <w:rPr>
+          <w:rFonts w:ascii="Times New Roman" w:eastAsia="Times New Roman" w:hAnsi="Times New Roman" w:cs="Times New Roman"/>
+          <w:color w:val="000000"/>
+          <w:sz w:val="27"/>
+          <w:szCs w:val="27"/>
+        </w:rPr>
+        <w:br/>
+      </w:r>
+      <w:r>
+        <w:rPr>
+          <w:rFonts w:ascii="Arial" w:eastAsia="Times New Roman" w:hAnsi="Arial" w:cs="Arial"/>
+          <w:color w:val="000000"/>
+          <w:sz w:val="23"/>
+          <w:szCs w:val="23"/>
+        </w:rPr>
+        <w:t>When we created the Comment class, we declared that all Comment objects have a Post with which they are associated. To solidify the relationship, and let grails work its magic, we must also add the following line to the Comment class:</w:t>
       </w:r>
       <w:r>
         <w:rPr>
@@ -1687,7 +1503,75 @@
           <w:sz w:val="23"/>
           <w:szCs w:val="23"/>
         </w:rPr>
-        <w:t xml:space="preserve"> constraints = {</w:t>
+        <w:t xml:space="preserve"> belongsTo = Post</w:t>
+      </w:r>
+    </w:p>
+    <w:p>
+      <w:pPr>
+        <w:spacing w:after="0" w:line="240" w:lineRule="auto"/>
+        <w:rPr>
+          <w:rFonts w:ascii="Times New Roman" w:eastAsia="Times New Roman" w:hAnsi="Times New Roman" w:cs="Times New Roman"/>
+          <w:color w:val="000000"/>
+          <w:sz w:val="27"/>
+          <w:szCs w:val="27"/>
+        </w:rPr>
+      </w:pPr>
+      <w:r>
+        <w:rPr>
+          <w:rFonts w:ascii="Times New Roman" w:eastAsia="Times New Roman" w:hAnsi="Times New Roman" w:cs="Times New Roman"/>
+          <w:color w:val="000000"/>
+          <w:sz w:val="27"/>
+          <w:szCs w:val="27"/>
+        </w:rPr>
+        <w:br/>
+      </w:r>
+      <w:r>
+        <w:rPr>
+          <w:rFonts w:ascii="Arial" w:eastAsia="Times New Roman" w:hAnsi="Arial" w:cs="Arial"/>
+          <w:color w:val="000000"/>
+          <w:sz w:val="23"/>
+          <w:szCs w:val="23"/>
+        </w:rPr>
+        <w:t xml:space="preserve">This will let us access the Post associated with a Comment, given the Comment object. However, in order to establish the inverse relationship (getting a collection of Comments </w:t>
+      </w:r>
+      <w:r>
+        <w:rPr>
+          <w:rFonts w:ascii="Arial" w:eastAsia="Times New Roman" w:hAnsi="Arial" w:cs="Arial"/>
+          <w:color w:val="000000"/>
+          <w:sz w:val="23"/>
+          <w:szCs w:val="23"/>
+        </w:rPr>
+        <w:lastRenderedPageBreak/>
+        <w:t>from a Post)</w:t>
+      </w:r>
+      <w:proofErr w:type="gramStart"/>
+      <w:r>
+        <w:rPr>
+          <w:rFonts w:ascii="Arial" w:eastAsia="Times New Roman" w:hAnsi="Arial" w:cs="Arial"/>
+          <w:color w:val="000000"/>
+          <w:sz w:val="23"/>
+          <w:szCs w:val="23"/>
+        </w:rPr>
+        <w:t>,</w:t>
+      </w:r>
+      <w:proofErr w:type="gramEnd"/>
+      <w:r>
+        <w:rPr>
+          <w:rFonts w:ascii="Arial" w:eastAsia="Times New Roman" w:hAnsi="Arial" w:cs="Arial"/>
+          <w:color w:val="000000"/>
+          <w:sz w:val="23"/>
+          <w:szCs w:val="23"/>
+        </w:rPr>
+        <w:t xml:space="preserve"> we must modify the Post class. Add the following line to the Post class:</w:t>
+      </w:r>
+      <w:r>
+        <w:rPr>
+          <w:rFonts w:ascii="Times New Roman" w:eastAsia="Times New Roman" w:hAnsi="Times New Roman" w:cs="Times New Roman"/>
+          <w:color w:val="000000"/>
+          <w:sz w:val="27"/>
+          <w:szCs w:val="27"/>
+        </w:rPr>
+        <w:br/>
       </w:r>
     </w:p>
     <w:p>
@@ -1701,14 +1585,25 @@
           <w:szCs w:val="27"/>
         </w:rPr>
       </w:pPr>
-      <w:r>
-        <w:rPr>
-          <w:rFonts w:ascii="Courier New" w:eastAsia="Times New Roman" w:hAnsi="Courier New" w:cs="Courier New"/>
-          <w:color w:val="000000"/>
-          <w:sz w:val="23"/>
-          <w:szCs w:val="23"/>
-        </w:rPr>
-        <w:t>}</w:t>
+      <w:proofErr w:type="gramStart"/>
+      <w:r>
+        <w:rPr>
+          <w:rFonts w:ascii="Courier New" w:eastAsia="Times New Roman" w:hAnsi="Courier New" w:cs="Courier New"/>
+          <w:color w:val="000000"/>
+          <w:sz w:val="23"/>
+          <w:szCs w:val="23"/>
+        </w:rPr>
+        <w:t>static</w:t>
+      </w:r>
+      <w:proofErr w:type="gramEnd"/>
+      <w:r>
+        <w:rPr>
+          <w:rFonts w:ascii="Courier New" w:eastAsia="Times New Roman" w:hAnsi="Courier New" w:cs="Courier New"/>
+          <w:color w:val="000000"/>
+          <w:sz w:val="23"/>
+          <w:szCs w:val="23"/>
+        </w:rPr>
+        <w:t xml:space="preserve"> hasMany = [comments: Comment]</w:t>
       </w:r>
     </w:p>
     <w:p>
@@ -1737,7 +1632,54 @@
           <w:sz w:val="23"/>
           <w:szCs w:val="23"/>
         </w:rPr>
-        <w:t>This is where you declare restrictions on fields in grails. So, for example, if, in the Commentator domain class, you wanted to restrict the email field to only accept valid e-mail addresses, you would add the following line into the constraints section:</w:t>
+        <w:t>This tells grails that all Comments belonging to this post should be accessible under the variable comments. Notice that the value of the hasMany variable is simply a groovy dictionary.</w:t>
+      </w:r>
+      <w:r>
+        <w:rPr>
+          <w:rFonts w:ascii="Times New Roman" w:eastAsia="Times New Roman" w:hAnsi="Times New Roman" w:cs="Times New Roman"/>
+          <w:color w:val="000000"/>
+          <w:sz w:val="27"/>
+          <w:szCs w:val="27"/>
+        </w:rPr>
+        <w:br/>
+      </w:r>
+      <w:r>
+        <w:rPr>
+          <w:rFonts w:ascii="Times New Roman" w:eastAsia="Times New Roman" w:hAnsi="Times New Roman" w:cs="Times New Roman"/>
+          <w:color w:val="000000"/>
+          <w:sz w:val="27"/>
+          <w:szCs w:val="27"/>
+        </w:rPr>
+        <w:br/>
+      </w:r>
+      <w:r>
+        <w:rPr>
+          <w:rFonts w:ascii="Arial" w:eastAsia="Times New Roman" w:hAnsi="Arial" w:cs="Arial"/>
+          <w:color w:val="000000"/>
+          <w:sz w:val="23"/>
+          <w:szCs w:val="23"/>
+        </w:rPr>
+        <w:t xml:space="preserve">Finally, we want the comments to be sorted by dateCreated. In order to do this, we </w:t>
+      </w:r>
+      <w:proofErr w:type="gramStart"/>
+      <w:r>
+        <w:rPr>
+          <w:rFonts w:ascii="Arial" w:eastAsia="Times New Roman" w:hAnsi="Arial" w:cs="Arial"/>
+          <w:color w:val="000000"/>
+          <w:sz w:val="23"/>
+          <w:szCs w:val="23"/>
+        </w:rPr>
+        <w:t>will must</w:t>
+      </w:r>
+      <w:proofErr w:type="gramEnd"/>
+      <w:r>
+        <w:rPr>
+          <w:rFonts w:ascii="Arial" w:eastAsia="Times New Roman" w:hAnsi="Arial" w:cs="Arial"/>
+          <w:color w:val="000000"/>
+          <w:sz w:val="23"/>
+          <w:szCs w:val="23"/>
+        </w:rPr>
+        <w:t xml:space="preserve"> first tell grails that we want the collection to be sorted. Add the following declaration to Post.groovy:</w:t>
       </w:r>
       <w:r>
         <w:rPr>
@@ -1760,36 +1702,14 @@
           <w:szCs w:val="27"/>
         </w:rPr>
       </w:pPr>
-      <w:proofErr w:type="gramStart"/>
-      <w:r>
-        <w:rPr>
-          <w:rFonts w:ascii="Courier New" w:eastAsia="Times New Roman" w:hAnsi="Courier New" w:cs="Courier New"/>
-          <w:color w:val="000000"/>
-          <w:sz w:val="23"/>
-          <w:szCs w:val="23"/>
-        </w:rPr>
-        <w:t>email(</w:t>
-      </w:r>
-      <w:proofErr w:type="spellStart"/>
-      <w:proofErr w:type="gramEnd"/>
-      <w:r>
-        <w:rPr>
-          <w:rFonts w:ascii="Courier New" w:eastAsia="Times New Roman" w:hAnsi="Courier New" w:cs="Courier New"/>
-          <w:color w:val="000000"/>
-          <w:sz w:val="23"/>
-          <w:szCs w:val="23"/>
-        </w:rPr>
-        <w:t>nullable</w:t>
-      </w:r>
-      <w:proofErr w:type="spellEnd"/>
-      <w:r>
-        <w:rPr>
-          <w:rFonts w:ascii="Courier New" w:eastAsia="Times New Roman" w:hAnsi="Courier New" w:cs="Courier New"/>
-          <w:color w:val="000000"/>
-          <w:sz w:val="23"/>
-          <w:szCs w:val="23"/>
-        </w:rPr>
-        <w:t>: false, blank: false, email: true)</w:t>
+      <w:r>
+        <w:rPr>
+          <w:rFonts w:ascii="Courier New" w:eastAsia="Times New Roman" w:hAnsi="Courier New" w:cs="Courier New"/>
+          <w:color w:val="000000"/>
+          <w:sz w:val="23"/>
+          <w:szCs w:val="23"/>
+        </w:rPr>
+        <w:t>SortedSet comments</w:t>
       </w:r>
     </w:p>
     <w:p>
@@ -1818,710 +1738,43 @@
           <w:sz w:val="23"/>
           <w:szCs w:val="23"/>
         </w:rPr>
-        <w:t xml:space="preserve">This tells grails that the email field cannot be null, cannot be left blank, and must be an e-mail. Grails has a number of built-in constraints, and each one of them has the syntax </w:t>
-      </w:r>
-      <w:r>
-        <w:rPr>
-          <w:rFonts w:ascii="Courier New" w:eastAsia="Times New Roman" w:hAnsi="Courier New" w:cs="Courier New"/>
-          <w:color w:val="000000"/>
-          <w:sz w:val="23"/>
-          <w:szCs w:val="23"/>
-        </w:rPr>
-        <w:lastRenderedPageBreak/>
-        <w:t>constraint-type:  constraint-parameter.</w:t>
-      </w:r>
-      <w:r>
-        <w:rPr>
-          <w:rFonts w:ascii="Arial" w:eastAsia="Times New Roman" w:hAnsi="Arial" w:cs="Arial"/>
-          <w:color w:val="000000"/>
-          <w:sz w:val="23"/>
-          <w:szCs w:val="23"/>
-        </w:rPr>
-        <w:t xml:space="preserve"> A full list of constraints can be found </w:t>
-      </w:r>
-      <w:proofErr w:type="gramStart"/>
-      <w:r>
-        <w:rPr>
-          <w:rFonts w:ascii="Arial" w:eastAsia="Times New Roman" w:hAnsi="Arial" w:cs="Arial"/>
-          <w:color w:val="000000"/>
-          <w:sz w:val="23"/>
-          <w:szCs w:val="23"/>
-        </w:rPr>
-        <w:t>at  </w:t>
-      </w:r>
-      <w:proofErr w:type="gramEnd"/>
-      <w:r>
-        <w:rPr>
-          <w:rFonts w:ascii="Times New Roman" w:eastAsia="Times New Roman" w:hAnsi="Times New Roman" w:cs="Times New Roman"/>
-          <w:color w:val="000000"/>
-          <w:sz w:val="27"/>
-          <w:szCs w:val="27"/>
-        </w:rPr>
-        <w:fldChar w:fldCharType="begin"/>
-      </w:r>
-      <w:r>
-        <w:rPr>
-          <w:rFonts w:ascii="Times New Roman" w:eastAsia="Times New Roman" w:hAnsi="Times New Roman" w:cs="Times New Roman"/>
-          <w:color w:val="000000"/>
-          <w:sz w:val="27"/>
-          <w:szCs w:val="27"/>
-        </w:rPr>
-        <w:instrText xml:space="preserve"> HYPERLINK "http://www.grails.org/doc/latest/ref/Constraints/Usage.html" </w:instrText>
-      </w:r>
-      <w:r>
-        <w:rPr>
-          <w:rFonts w:ascii="Times New Roman" w:eastAsia="Times New Roman" w:hAnsi="Times New Roman" w:cs="Times New Roman"/>
-          <w:color w:val="000000"/>
-          <w:sz w:val="27"/>
-          <w:szCs w:val="27"/>
-        </w:rPr>
-        <w:fldChar w:fldCharType="separate"/>
-      </w:r>
-      <w:r>
-        <w:rPr>
-          <w:rFonts w:ascii="Arial" w:eastAsia="Times New Roman" w:hAnsi="Arial" w:cs="Arial"/>
-          <w:color w:val="1155CC"/>
-          <w:sz w:val="23"/>
-          <w:u w:val="single"/>
-        </w:rPr>
-        <w:t>http://www.grails.org/doc/latest/ref/Constraints/Usage.html</w:t>
-      </w:r>
-      <w:r>
-        <w:rPr>
-          <w:rFonts w:ascii="Times New Roman" w:eastAsia="Times New Roman" w:hAnsi="Times New Roman" w:cs="Times New Roman"/>
-          <w:color w:val="000000"/>
-          <w:sz w:val="27"/>
-          <w:szCs w:val="27"/>
-        </w:rPr>
-        <w:fldChar w:fldCharType="end"/>
-      </w:r>
-      <w:r>
-        <w:rPr>
-          <w:rFonts w:ascii="Arial" w:eastAsia="Times New Roman" w:hAnsi="Arial" w:cs="Arial"/>
-          <w:color w:val="000000"/>
-          <w:sz w:val="23"/>
-          <w:szCs w:val="23"/>
-        </w:rPr>
-        <w:t>.</w:t>
-      </w:r>
-      <w:r>
-        <w:rPr>
-          <w:rFonts w:ascii="Times New Roman" w:eastAsia="Times New Roman" w:hAnsi="Times New Roman" w:cs="Times New Roman"/>
-          <w:color w:val="000000"/>
-          <w:sz w:val="27"/>
-          <w:szCs w:val="27"/>
-        </w:rPr>
-        <w:br/>
-      </w:r>
-      <w:r>
-        <w:rPr>
-          <w:rFonts w:ascii="Times New Roman" w:eastAsia="Times New Roman" w:hAnsi="Times New Roman" w:cs="Times New Roman"/>
-          <w:color w:val="000000"/>
-          <w:sz w:val="27"/>
-          <w:szCs w:val="27"/>
-        </w:rPr>
-        <w:br/>
-      </w:r>
-      <w:r>
-        <w:rPr>
-          <w:rFonts w:ascii="Arial" w:eastAsia="Times New Roman" w:hAnsi="Arial" w:cs="Arial"/>
-          <w:color w:val="000000"/>
-          <w:sz w:val="23"/>
-          <w:szCs w:val="23"/>
-        </w:rPr>
-        <w:t>Using this guide, add the following constraints</w:t>
-      </w:r>
-      <w:r>
-        <w:rPr>
-          <w:rFonts w:ascii="Times New Roman" w:eastAsia="Times New Roman" w:hAnsi="Times New Roman" w:cs="Times New Roman"/>
-          <w:color w:val="000000"/>
-          <w:sz w:val="27"/>
-          <w:szCs w:val="27"/>
-        </w:rPr>
-        <w:br/>
-      </w:r>
-    </w:p>
-    <w:p>
-      <w:pPr>
-        <w:numPr>
-          <w:ilvl w:val="0"/>
-          <w:numId w:val="3"/>
-        </w:numPr>
-        <w:spacing w:before="100" w:beforeAutospacing="1" w:after="100" w:afterAutospacing="1" w:line="240" w:lineRule="auto"/>
-        <w:textAlignment w:val="baseline"/>
-        <w:rPr>
-          <w:rFonts w:ascii="Arial" w:eastAsia="Times New Roman" w:hAnsi="Arial" w:cs="Arial"/>
-          <w:color w:val="000000"/>
-          <w:sz w:val="23"/>
-          <w:szCs w:val="23"/>
-        </w:rPr>
-      </w:pPr>
-      <w:r>
-        <w:rPr>
-          <w:rFonts w:ascii="Arial" w:eastAsia="Times New Roman" w:hAnsi="Arial" w:cs="Arial"/>
-          <w:color w:val="000000"/>
-          <w:sz w:val="23"/>
-          <w:szCs w:val="23"/>
-        </w:rPr>
-        <w:t>Post</w:t>
-      </w:r>
-    </w:p>
-    <w:p>
-      <w:pPr>
-        <w:numPr>
-          <w:ilvl w:val="1"/>
-          <w:numId w:val="3"/>
-        </w:numPr>
-        <w:spacing w:before="100" w:beforeAutospacing="1" w:after="100" w:afterAutospacing="1" w:line="240" w:lineRule="auto"/>
-        <w:textAlignment w:val="baseline"/>
-        <w:rPr>
-          <w:rFonts w:ascii="Arial" w:eastAsia="Times New Roman" w:hAnsi="Arial" w:cs="Arial"/>
-          <w:color w:val="000000"/>
-          <w:sz w:val="23"/>
-          <w:szCs w:val="23"/>
-        </w:rPr>
-      </w:pPr>
-      <w:r>
-        <w:rPr>
-          <w:rFonts w:ascii="Arial" w:eastAsia="Times New Roman" w:hAnsi="Arial" w:cs="Arial"/>
-          <w:color w:val="000000"/>
-          <w:sz w:val="23"/>
-          <w:szCs w:val="23"/>
-        </w:rPr>
-        <w:t>title (not null, not blank, between 1 and 50 characters)</w:t>
-      </w:r>
-    </w:p>
-    <w:p>
-      <w:pPr>
-        <w:numPr>
-          <w:ilvl w:val="1"/>
-          <w:numId w:val="3"/>
-        </w:numPr>
-        <w:spacing w:before="100" w:beforeAutospacing="1" w:after="100" w:afterAutospacing="1" w:line="240" w:lineRule="auto"/>
-        <w:textAlignment w:val="baseline"/>
-        <w:rPr>
-          <w:rFonts w:ascii="Arial" w:eastAsia="Times New Roman" w:hAnsi="Arial" w:cs="Arial"/>
-          <w:color w:val="000000"/>
-          <w:sz w:val="23"/>
-          <w:szCs w:val="23"/>
-        </w:rPr>
-      </w:pPr>
-      <w:r>
-        <w:rPr>
-          <w:rFonts w:ascii="Arial" w:eastAsia="Times New Roman" w:hAnsi="Arial" w:cs="Arial"/>
-          <w:color w:val="000000"/>
-          <w:sz w:val="23"/>
-          <w:szCs w:val="23"/>
-        </w:rPr>
-        <w:t>teaser (between 0 and 100 characters)</w:t>
-      </w:r>
-    </w:p>
-    <w:p>
-      <w:pPr>
-        <w:numPr>
-          <w:ilvl w:val="1"/>
-          <w:numId w:val="3"/>
-        </w:numPr>
-        <w:spacing w:before="100" w:beforeAutospacing="1" w:after="100" w:afterAutospacing="1" w:line="240" w:lineRule="auto"/>
-        <w:textAlignment w:val="baseline"/>
-        <w:rPr>
-          <w:rFonts w:ascii="Arial" w:eastAsia="Times New Roman" w:hAnsi="Arial" w:cs="Arial"/>
-          <w:color w:val="000000"/>
-          <w:sz w:val="23"/>
-          <w:szCs w:val="23"/>
-        </w:rPr>
-      </w:pPr>
-      <w:r>
-        <w:rPr>
-          <w:rFonts w:ascii="Arial" w:eastAsia="Times New Roman" w:hAnsi="Arial" w:cs="Arial"/>
-          <w:color w:val="000000"/>
-          <w:sz w:val="23"/>
-          <w:szCs w:val="23"/>
-        </w:rPr>
-        <w:t>content (not null)</w:t>
-      </w:r>
-    </w:p>
-    <w:p>
-      <w:pPr>
-        <w:numPr>
-          <w:ilvl w:val="1"/>
-          <w:numId w:val="3"/>
-        </w:numPr>
-        <w:spacing w:before="100" w:beforeAutospacing="1" w:after="100" w:afterAutospacing="1" w:line="240" w:lineRule="auto"/>
-        <w:textAlignment w:val="baseline"/>
-        <w:rPr>
-          <w:rFonts w:ascii="Arial" w:eastAsia="Times New Roman" w:hAnsi="Arial" w:cs="Arial"/>
-          <w:color w:val="000000"/>
-          <w:sz w:val="23"/>
-          <w:szCs w:val="23"/>
-        </w:rPr>
-      </w:pPr>
-      <w:proofErr w:type="spellStart"/>
-      <w:r>
-        <w:rPr>
-          <w:rFonts w:ascii="Arial" w:eastAsia="Times New Roman" w:hAnsi="Arial" w:cs="Arial"/>
-          <w:color w:val="000000"/>
-          <w:sz w:val="23"/>
-          <w:szCs w:val="23"/>
-        </w:rPr>
-        <w:t>lastUpdated</w:t>
-      </w:r>
-      <w:proofErr w:type="spellEnd"/>
-      <w:r>
-        <w:rPr>
-          <w:rFonts w:ascii="Arial" w:eastAsia="Times New Roman" w:hAnsi="Arial" w:cs="Arial"/>
-          <w:color w:val="000000"/>
-          <w:sz w:val="23"/>
-          <w:szCs w:val="23"/>
-        </w:rPr>
-        <w:t xml:space="preserve"> (not null, not blank)</w:t>
-      </w:r>
-    </w:p>
-    <w:p>
-      <w:pPr>
-        <w:numPr>
-          <w:ilvl w:val="1"/>
-          <w:numId w:val="3"/>
-        </w:numPr>
-        <w:spacing w:before="100" w:beforeAutospacing="1" w:after="100" w:afterAutospacing="1" w:line="240" w:lineRule="auto"/>
-        <w:textAlignment w:val="baseline"/>
-        <w:rPr>
-          <w:rFonts w:ascii="Arial" w:eastAsia="Times New Roman" w:hAnsi="Arial" w:cs="Arial"/>
-          <w:color w:val="000000"/>
-          <w:sz w:val="23"/>
-          <w:szCs w:val="23"/>
-        </w:rPr>
-      </w:pPr>
-      <w:r>
-        <w:rPr>
-          <w:rFonts w:ascii="Arial" w:eastAsia="Times New Roman" w:hAnsi="Arial" w:cs="Arial"/>
-          <w:color w:val="000000"/>
-          <w:sz w:val="23"/>
-          <w:szCs w:val="23"/>
-        </w:rPr>
-        <w:t>published (not null)</w:t>
-      </w:r>
-    </w:p>
-    <w:p>
-      <w:pPr>
-        <w:numPr>
-          <w:ilvl w:val="0"/>
-          <w:numId w:val="3"/>
-        </w:numPr>
-        <w:spacing w:before="100" w:beforeAutospacing="1" w:after="100" w:afterAutospacing="1" w:line="240" w:lineRule="auto"/>
-        <w:textAlignment w:val="baseline"/>
-        <w:rPr>
-          <w:rFonts w:ascii="Arial" w:eastAsia="Times New Roman" w:hAnsi="Arial" w:cs="Arial"/>
-          <w:color w:val="000000"/>
-          <w:sz w:val="23"/>
-          <w:szCs w:val="23"/>
-        </w:rPr>
-      </w:pPr>
-      <w:r>
-        <w:rPr>
-          <w:rFonts w:ascii="Arial" w:eastAsia="Times New Roman" w:hAnsi="Arial" w:cs="Arial"/>
-          <w:color w:val="000000"/>
-          <w:sz w:val="23"/>
-          <w:szCs w:val="23"/>
-        </w:rPr>
-        <w:t>Comment</w:t>
-      </w:r>
-    </w:p>
-    <w:p>
-      <w:pPr>
-        <w:numPr>
-          <w:ilvl w:val="1"/>
-          <w:numId w:val="3"/>
-        </w:numPr>
-        <w:spacing w:before="100" w:beforeAutospacing="1" w:after="100" w:afterAutospacing="1" w:line="240" w:lineRule="auto"/>
-        <w:textAlignment w:val="baseline"/>
-        <w:rPr>
-          <w:rFonts w:ascii="Arial" w:eastAsia="Times New Roman" w:hAnsi="Arial" w:cs="Arial"/>
-          <w:color w:val="000000"/>
-          <w:sz w:val="23"/>
-          <w:szCs w:val="23"/>
-        </w:rPr>
-      </w:pPr>
-      <w:r>
-        <w:rPr>
-          <w:rFonts w:ascii="Arial" w:eastAsia="Times New Roman" w:hAnsi="Arial" w:cs="Arial"/>
-          <w:color w:val="000000"/>
-          <w:sz w:val="23"/>
-          <w:szCs w:val="23"/>
-        </w:rPr>
-        <w:t>post (not null, not blank)</w:t>
-      </w:r>
-    </w:p>
-    <w:p>
-      <w:pPr>
-        <w:numPr>
-          <w:ilvl w:val="1"/>
-          <w:numId w:val="3"/>
-        </w:numPr>
-        <w:spacing w:before="100" w:beforeAutospacing="1" w:after="100" w:afterAutospacing="1" w:line="240" w:lineRule="auto"/>
-        <w:textAlignment w:val="baseline"/>
-        <w:rPr>
-          <w:rFonts w:ascii="Arial" w:eastAsia="Times New Roman" w:hAnsi="Arial" w:cs="Arial"/>
-          <w:color w:val="000000"/>
-          <w:sz w:val="23"/>
-          <w:szCs w:val="23"/>
-        </w:rPr>
-      </w:pPr>
-      <w:r>
-        <w:rPr>
-          <w:rFonts w:ascii="Arial" w:eastAsia="Times New Roman" w:hAnsi="Arial" w:cs="Arial"/>
-          <w:color w:val="000000"/>
-          <w:sz w:val="23"/>
-          <w:szCs w:val="23"/>
-        </w:rPr>
-        <w:t>comment (not null, not blank)</w:t>
-      </w:r>
-    </w:p>
-    <w:p>
-      <w:pPr>
-        <w:numPr>
-          <w:ilvl w:val="1"/>
-          <w:numId w:val="3"/>
-        </w:numPr>
-        <w:spacing w:before="100" w:beforeAutospacing="1" w:after="100" w:afterAutospacing="1" w:line="240" w:lineRule="auto"/>
-        <w:textAlignment w:val="baseline"/>
-        <w:rPr>
-          <w:rFonts w:ascii="Arial" w:eastAsia="Times New Roman" w:hAnsi="Arial" w:cs="Arial"/>
-          <w:color w:val="000000"/>
-          <w:sz w:val="23"/>
-          <w:szCs w:val="23"/>
-        </w:rPr>
-      </w:pPr>
-      <w:proofErr w:type="spellStart"/>
-      <w:r>
-        <w:rPr>
-          <w:rFonts w:ascii="Arial" w:eastAsia="Times New Roman" w:hAnsi="Arial" w:cs="Arial"/>
-          <w:color w:val="000000"/>
-          <w:sz w:val="23"/>
-          <w:szCs w:val="23"/>
-        </w:rPr>
-        <w:t>dateCreated</w:t>
-      </w:r>
-      <w:proofErr w:type="spellEnd"/>
-      <w:r>
-        <w:rPr>
-          <w:rFonts w:ascii="Arial" w:eastAsia="Times New Roman" w:hAnsi="Arial" w:cs="Arial"/>
-          <w:color w:val="000000"/>
-          <w:sz w:val="23"/>
-          <w:szCs w:val="23"/>
-        </w:rPr>
-        <w:t>(not null, not blank)</w:t>
-      </w:r>
-    </w:p>
-    <w:p>
-      <w:pPr>
-        <w:numPr>
-          <w:ilvl w:val="0"/>
-          <w:numId w:val="3"/>
-        </w:numPr>
-        <w:spacing w:before="100" w:beforeAutospacing="1" w:after="100" w:afterAutospacing="1" w:line="240" w:lineRule="auto"/>
-        <w:textAlignment w:val="baseline"/>
-        <w:rPr>
-          <w:rFonts w:ascii="Arial" w:eastAsia="Times New Roman" w:hAnsi="Arial" w:cs="Arial"/>
-          <w:color w:val="000000"/>
-          <w:sz w:val="23"/>
-          <w:szCs w:val="23"/>
-        </w:rPr>
-      </w:pPr>
-      <w:r>
-        <w:rPr>
-          <w:rFonts w:ascii="Arial" w:eastAsia="Times New Roman" w:hAnsi="Arial" w:cs="Arial"/>
-          <w:color w:val="000000"/>
-          <w:sz w:val="23"/>
-          <w:szCs w:val="23"/>
-        </w:rPr>
-        <w:t>Commentator</w:t>
-      </w:r>
-    </w:p>
-    <w:p>
-      <w:pPr>
-        <w:numPr>
-          <w:ilvl w:val="1"/>
-          <w:numId w:val="3"/>
-        </w:numPr>
-        <w:spacing w:before="100" w:beforeAutospacing="1" w:after="100" w:afterAutospacing="1" w:line="240" w:lineRule="auto"/>
-        <w:textAlignment w:val="baseline"/>
-        <w:rPr>
-          <w:rFonts w:ascii="Arial" w:eastAsia="Times New Roman" w:hAnsi="Arial" w:cs="Arial"/>
-          <w:color w:val="000000"/>
-          <w:sz w:val="23"/>
-          <w:szCs w:val="23"/>
-        </w:rPr>
-      </w:pPr>
-      <w:r>
-        <w:rPr>
-          <w:rFonts w:ascii="Arial" w:eastAsia="Times New Roman" w:hAnsi="Arial" w:cs="Arial"/>
-          <w:color w:val="000000"/>
-          <w:sz w:val="23"/>
-          <w:szCs w:val="23"/>
-        </w:rPr>
-        <w:t>name (not null, not blank)</w:t>
-      </w:r>
-    </w:p>
-    <w:p>
-      <w:pPr>
-        <w:numPr>
-          <w:ilvl w:val="1"/>
-          <w:numId w:val="3"/>
-        </w:numPr>
-        <w:spacing w:before="100" w:beforeAutospacing="1" w:after="100" w:afterAutospacing="1" w:line="240" w:lineRule="auto"/>
-        <w:textAlignment w:val="baseline"/>
-        <w:rPr>
-          <w:rFonts w:ascii="Arial" w:eastAsia="Times New Roman" w:hAnsi="Arial" w:cs="Arial"/>
-          <w:color w:val="000000"/>
-          <w:sz w:val="23"/>
-          <w:szCs w:val="23"/>
-        </w:rPr>
-      </w:pPr>
-      <w:proofErr w:type="spellStart"/>
-      <w:r>
-        <w:rPr>
-          <w:rFonts w:ascii="Arial" w:eastAsia="Times New Roman" w:hAnsi="Arial" w:cs="Arial"/>
-          <w:color w:val="000000"/>
-          <w:sz w:val="23"/>
-          <w:szCs w:val="23"/>
-        </w:rPr>
-        <w:t>url</w:t>
-      </w:r>
-      <w:proofErr w:type="spellEnd"/>
-      <w:r>
-        <w:rPr>
-          <w:rFonts w:ascii="Arial" w:eastAsia="Times New Roman" w:hAnsi="Arial" w:cs="Arial"/>
-          <w:color w:val="000000"/>
-          <w:sz w:val="23"/>
-          <w:szCs w:val="23"/>
-        </w:rPr>
-        <w:t xml:space="preserve"> (null ok, blank ok, is valid </w:t>
-      </w:r>
-      <w:proofErr w:type="spellStart"/>
-      <w:r>
-        <w:rPr>
-          <w:rFonts w:ascii="Arial" w:eastAsia="Times New Roman" w:hAnsi="Arial" w:cs="Arial"/>
-          <w:color w:val="000000"/>
-          <w:sz w:val="23"/>
-          <w:szCs w:val="23"/>
-        </w:rPr>
-        <w:t>url</w:t>
-      </w:r>
-      <w:proofErr w:type="spellEnd"/>
-      <w:r>
-        <w:rPr>
-          <w:rFonts w:ascii="Arial" w:eastAsia="Times New Roman" w:hAnsi="Arial" w:cs="Arial"/>
-          <w:color w:val="000000"/>
-          <w:sz w:val="23"/>
-          <w:szCs w:val="23"/>
-        </w:rPr>
-        <w:t>)</w:t>
-      </w:r>
-    </w:p>
-    <w:p>
-      <w:pPr>
-        <w:numPr>
-          <w:ilvl w:val="1"/>
-          <w:numId w:val="3"/>
-        </w:numPr>
-        <w:spacing w:before="100" w:beforeAutospacing="1" w:after="100" w:afterAutospacing="1" w:line="240" w:lineRule="auto"/>
-        <w:textAlignment w:val="baseline"/>
-        <w:rPr>
-          <w:rFonts w:ascii="Arial" w:eastAsia="Times New Roman" w:hAnsi="Arial" w:cs="Arial"/>
-          <w:color w:val="000000"/>
-          <w:sz w:val="23"/>
-          <w:szCs w:val="23"/>
-        </w:rPr>
-      </w:pPr>
-      <w:r>
-        <w:rPr>
-          <w:rFonts w:ascii="Arial" w:eastAsia="Times New Roman" w:hAnsi="Arial" w:cs="Arial"/>
-          <w:color w:val="000000"/>
-          <w:sz w:val="23"/>
-          <w:szCs w:val="23"/>
-        </w:rPr>
-        <w:t>email (null ok, blank ok, is valid e-mail address)</w:t>
-      </w:r>
-    </w:p>
-    <w:p>
-      <w:pPr>
-        <w:numPr>
-          <w:ilvl w:val="1"/>
-          <w:numId w:val="3"/>
-        </w:numPr>
-        <w:spacing w:before="100" w:beforeAutospacing="1" w:after="100" w:afterAutospacing="1" w:line="240" w:lineRule="auto"/>
-        <w:textAlignment w:val="baseline"/>
-        <w:rPr>
-          <w:rFonts w:ascii="Arial" w:eastAsia="Times New Roman" w:hAnsi="Arial" w:cs="Arial"/>
-          <w:color w:val="000000"/>
-          <w:sz w:val="23"/>
-          <w:szCs w:val="23"/>
-        </w:rPr>
-      </w:pPr>
-      <w:r>
-        <w:rPr>
-          <w:rFonts w:ascii="Arial" w:eastAsia="Times New Roman" w:hAnsi="Arial" w:cs="Arial"/>
-          <w:color w:val="000000"/>
-          <w:sz w:val="23"/>
-          <w:szCs w:val="23"/>
-        </w:rPr>
-        <w:t>comment (not null)</w:t>
-      </w:r>
-    </w:p>
-    <w:p>
-      <w:pPr>
-        <w:numPr>
-          <w:ilvl w:val="0"/>
-          <w:numId w:val="3"/>
-        </w:numPr>
-        <w:spacing w:before="100" w:beforeAutospacing="1" w:after="100" w:afterAutospacing="1" w:line="240" w:lineRule="auto"/>
-        <w:textAlignment w:val="baseline"/>
-        <w:rPr>
-          <w:rFonts w:ascii="Arial" w:eastAsia="Times New Roman" w:hAnsi="Arial" w:cs="Arial"/>
-          <w:color w:val="000000"/>
-          <w:sz w:val="23"/>
-          <w:szCs w:val="23"/>
-        </w:rPr>
-      </w:pPr>
-      <w:r>
-        <w:rPr>
-          <w:rFonts w:ascii="Arial" w:eastAsia="Times New Roman" w:hAnsi="Arial" w:cs="Arial"/>
-          <w:color w:val="000000"/>
-          <w:sz w:val="23"/>
-          <w:szCs w:val="23"/>
-        </w:rPr>
-        <w:t>Tag</w:t>
-      </w:r>
-    </w:p>
-    <w:p>
-      <w:pPr>
-        <w:numPr>
-          <w:ilvl w:val="1"/>
-          <w:numId w:val="3"/>
-        </w:numPr>
-        <w:spacing w:before="100" w:beforeAutospacing="1" w:after="100" w:afterAutospacing="1" w:line="240" w:lineRule="auto"/>
-        <w:textAlignment w:val="baseline"/>
-        <w:rPr>
-          <w:rFonts w:ascii="Arial" w:eastAsia="Times New Roman" w:hAnsi="Arial" w:cs="Arial"/>
-          <w:color w:val="000000"/>
-          <w:sz w:val="23"/>
-          <w:szCs w:val="23"/>
-        </w:rPr>
-      </w:pPr>
-      <w:r>
-        <w:rPr>
-          <w:rFonts w:ascii="Arial" w:eastAsia="Times New Roman" w:hAnsi="Arial" w:cs="Arial"/>
-          <w:color w:val="000000"/>
-          <w:sz w:val="23"/>
-          <w:szCs w:val="23"/>
-        </w:rPr>
-        <w:t>tag (not null, between 0 and 50 characters)</w:t>
-      </w:r>
-    </w:p>
-    <w:p>
-      <w:pPr>
-        <w:spacing w:after="0" w:line="240" w:lineRule="auto"/>
-        <w:rPr>
-          <w:rFonts w:ascii="Times New Roman" w:eastAsia="Times New Roman" w:hAnsi="Times New Roman" w:cs="Times New Roman"/>
-          <w:color w:val="000000"/>
-          <w:sz w:val="27"/>
-          <w:szCs w:val="27"/>
-        </w:rPr>
-      </w:pPr>
-      <w:r>
-        <w:rPr>
-          <w:rFonts w:ascii="Times New Roman" w:eastAsia="Times New Roman" w:hAnsi="Times New Roman" w:cs="Times New Roman"/>
-          <w:color w:val="000000"/>
-          <w:sz w:val="27"/>
-          <w:szCs w:val="27"/>
-        </w:rPr>
-        <w:br/>
-      </w:r>
-      <w:r>
-        <w:rPr>
-          <w:rFonts w:ascii="Arial" w:eastAsia="Times New Roman" w:hAnsi="Arial" w:cs="Arial"/>
-          <w:b/>
-          <w:bCs/>
-          <w:color w:val="000000"/>
-          <w:sz w:val="23"/>
-          <w:szCs w:val="23"/>
-        </w:rPr>
-        <w:t>Relationships between the classes</w:t>
-      </w:r>
-      <w:r>
-        <w:rPr>
-          <w:rFonts w:ascii="Times New Roman" w:eastAsia="Times New Roman" w:hAnsi="Times New Roman" w:cs="Times New Roman"/>
-          <w:color w:val="000000"/>
-          <w:sz w:val="27"/>
-          <w:szCs w:val="27"/>
-        </w:rPr>
-        <w:br/>
-      </w:r>
-      <w:r>
-        <w:rPr>
-          <w:rFonts w:ascii="Times New Roman" w:eastAsia="Times New Roman" w:hAnsi="Times New Roman" w:cs="Times New Roman"/>
-          <w:color w:val="000000"/>
-          <w:sz w:val="27"/>
-          <w:szCs w:val="27"/>
-        </w:rPr>
-        <w:br/>
-      </w:r>
-      <w:r>
-        <w:rPr>
-          <w:rFonts w:ascii="Arial" w:eastAsia="Times New Roman" w:hAnsi="Arial" w:cs="Arial"/>
-          <w:color w:val="000000"/>
-          <w:sz w:val="23"/>
-          <w:szCs w:val="23"/>
-        </w:rPr>
-        <w:t xml:space="preserve">So far, we have classes to represent the object types we will be working with, but we haven’t told grails how the objects relate. For example, given a Post, it would be nice to retrieve all comments that belong to that Post. Luckily, </w:t>
-      </w:r>
-      <w:proofErr w:type="gramStart"/>
-      <w:r>
-        <w:rPr>
-          <w:rFonts w:ascii="Arial" w:eastAsia="Times New Roman" w:hAnsi="Arial" w:cs="Arial"/>
-          <w:color w:val="000000"/>
-          <w:sz w:val="23"/>
-          <w:szCs w:val="23"/>
-        </w:rPr>
-        <w:t>grails has</w:t>
-      </w:r>
-      <w:proofErr w:type="gramEnd"/>
-      <w:r>
-        <w:rPr>
-          <w:rFonts w:ascii="Arial" w:eastAsia="Times New Roman" w:hAnsi="Arial" w:cs="Arial"/>
-          <w:color w:val="000000"/>
-          <w:sz w:val="23"/>
-          <w:szCs w:val="23"/>
-        </w:rPr>
-        <w:t xml:space="preserve"> an automated mechanism to do this for us!</w:t>
-      </w:r>
-      <w:r>
-        <w:rPr>
-          <w:rFonts w:ascii="Times New Roman" w:eastAsia="Times New Roman" w:hAnsi="Times New Roman" w:cs="Times New Roman"/>
-          <w:color w:val="000000"/>
-          <w:sz w:val="27"/>
-          <w:szCs w:val="27"/>
-        </w:rPr>
-        <w:br/>
-      </w:r>
-      <w:r>
-        <w:rPr>
-          <w:rFonts w:ascii="Times New Roman" w:eastAsia="Times New Roman" w:hAnsi="Times New Roman" w:cs="Times New Roman"/>
-          <w:color w:val="000000"/>
-          <w:sz w:val="27"/>
-          <w:szCs w:val="27"/>
-        </w:rPr>
-        <w:br/>
-      </w:r>
-      <w:r>
-        <w:rPr>
-          <w:rFonts w:ascii="Arial" w:eastAsia="Times New Roman" w:hAnsi="Arial" w:cs="Arial"/>
-          <w:color w:val="000000"/>
-          <w:sz w:val="23"/>
-          <w:szCs w:val="23"/>
-        </w:rPr>
-        <w:t>When we created the Comment class, we declared that all Comment objects have a Post with which they are associated. To solidify the relationship, and let grails work its magic, we must also add the following line to the Comment class:</w:t>
+        <w:t xml:space="preserve">Now, we must tell grails how to sort a Comment. Edit the Comment.groovy class and modify the class declaration so that </w:t>
+      </w:r>
+      <w:r>
+        <w:rPr>
+          <w:rFonts w:ascii="Courier New" w:eastAsia="Times New Roman" w:hAnsi="Courier New" w:cs="Courier New"/>
+          <w:color w:val="000000"/>
+          <w:sz w:val="23"/>
+          <w:szCs w:val="23"/>
+        </w:rPr>
+        <w:t xml:space="preserve">Comment </w:t>
+      </w:r>
+      <w:r>
+        <w:rPr>
+          <w:rFonts w:ascii="Arial" w:eastAsia="Times New Roman" w:hAnsi="Arial" w:cs="Arial"/>
+          <w:color w:val="000000"/>
+          <w:sz w:val="23"/>
+          <w:szCs w:val="23"/>
+        </w:rPr>
+        <w:t xml:space="preserve">implements the </w:t>
+      </w:r>
+      <w:r>
+        <w:rPr>
+          <w:rFonts w:ascii="Courier New" w:eastAsia="Times New Roman" w:hAnsi="Courier New" w:cs="Courier New"/>
+          <w:color w:val="000000"/>
+          <w:sz w:val="23"/>
+          <w:szCs w:val="23"/>
+        </w:rPr>
+        <w:t xml:space="preserve">Comparable </w:t>
+      </w:r>
+      <w:r>
+        <w:rPr>
+          <w:rFonts w:ascii="Arial" w:eastAsia="Times New Roman" w:hAnsi="Arial" w:cs="Arial"/>
+          <w:color w:val="000000"/>
+          <w:sz w:val="23"/>
+          <w:szCs w:val="23"/>
+        </w:rPr>
+        <w:t>interface. This means that</w:t>
       </w:r>
       <w:r>
         <w:rPr>
@@ -2552,7 +1805,7 @@
           <w:sz w:val="23"/>
           <w:szCs w:val="23"/>
         </w:rPr>
-        <w:t>static</w:t>
+        <w:t>class</w:t>
       </w:r>
       <w:proofErr w:type="gramEnd"/>
       <w:r>
@@ -2562,27 +1815,7 @@
           <w:sz w:val="23"/>
           <w:szCs w:val="23"/>
         </w:rPr>
-        <w:t xml:space="preserve"> </w:t>
-      </w:r>
-      <w:proofErr w:type="spellStart"/>
-      <w:r>
-        <w:rPr>
-          <w:rFonts w:ascii="Courier New" w:eastAsia="Times New Roman" w:hAnsi="Courier New" w:cs="Courier New"/>
-          <w:color w:val="000000"/>
-          <w:sz w:val="23"/>
-          <w:szCs w:val="23"/>
-        </w:rPr>
-        <w:t>belongsTo</w:t>
-      </w:r>
-      <w:proofErr w:type="spellEnd"/>
-      <w:r>
-        <w:rPr>
-          <w:rFonts w:ascii="Courier New" w:eastAsia="Times New Roman" w:hAnsi="Courier New" w:cs="Courier New"/>
-          <w:color w:val="000000"/>
-          <w:sz w:val="23"/>
-          <w:szCs w:val="23"/>
-        </w:rPr>
-        <w:t xml:space="preserve"> = Post</w:t>
+        <w:t xml:space="preserve"> Comment {</w:t>
       </w:r>
     </w:p>
     <w:p>
@@ -2604,15 +1837,6 @@
         </w:rPr>
         <w:br/>
       </w:r>
-      <w:r>
-        <w:rPr>
-          <w:rFonts w:ascii="Arial" w:eastAsia="Times New Roman" w:hAnsi="Arial" w:cs="Arial"/>
-          <w:color w:val="000000"/>
-          <w:sz w:val="23"/>
-          <w:szCs w:val="23"/>
-        </w:rPr>
-        <w:t>This will let us access the Post associated with a Comment, given the Comment object. However, in order to establish the inverse relationship (getting a collection of Comments from a Post)</w:t>
-      </w:r>
       <w:proofErr w:type="gramStart"/>
       <w:r>
         <w:rPr>
@@ -2621,7 +1845,7 @@
           <w:sz w:val="23"/>
           <w:szCs w:val="23"/>
         </w:rPr>
-        <w:t>,</w:t>
+        <w:t>should</w:t>
       </w:r>
       <w:proofErr w:type="gramEnd"/>
       <w:r>
@@ -2631,7 +1855,16 @@
           <w:sz w:val="23"/>
           <w:szCs w:val="23"/>
         </w:rPr>
-        <w:t xml:space="preserve"> we must modify the Post class. Add the following line to the Post class:</w:t>
+        <w:t xml:space="preserve"> become</w:t>
+      </w:r>
+      <w:r>
+        <w:rPr>
+          <w:rFonts w:ascii="Times New Roman" w:eastAsia="Times New Roman" w:hAnsi="Times New Roman" w:cs="Times New Roman"/>
+          <w:color w:val="000000"/>
+          <w:sz w:val="27"/>
+          <w:szCs w:val="27"/>
+        </w:rPr>
+        <w:br/>
       </w:r>
     </w:p>
     <w:p>
@@ -2653,7 +1886,7 @@
           <w:sz w:val="23"/>
           <w:szCs w:val="23"/>
         </w:rPr>
-        <w:t>static</w:t>
+        <w:t>class</w:t>
       </w:r>
       <w:proofErr w:type="gramEnd"/>
       <w:r>
@@ -2663,27 +1896,7 @@
           <w:sz w:val="23"/>
           <w:szCs w:val="23"/>
         </w:rPr>
-        <w:t xml:space="preserve"> </w:t>
-      </w:r>
-      <w:proofErr w:type="spellStart"/>
-      <w:r>
-        <w:rPr>
-          <w:rFonts w:ascii="Courier New" w:eastAsia="Times New Roman" w:hAnsi="Courier New" w:cs="Courier New"/>
-          <w:color w:val="000000"/>
-          <w:sz w:val="23"/>
-          <w:szCs w:val="23"/>
-        </w:rPr>
-        <w:t>hasMany</w:t>
-      </w:r>
-      <w:proofErr w:type="spellEnd"/>
-      <w:r>
-        <w:rPr>
-          <w:rFonts w:ascii="Courier New" w:eastAsia="Times New Roman" w:hAnsi="Courier New" w:cs="Courier New"/>
-          <w:color w:val="000000"/>
-          <w:sz w:val="23"/>
-          <w:szCs w:val="23"/>
-        </w:rPr>
-        <w:t xml:space="preserve"> = [comments: Comment]</w:t>
+        <w:t xml:space="preserve"> Comment implements Comparable {</w:t>
       </w:r>
     </w:p>
     <w:p>
@@ -2712,115 +1925,7 @@
           <w:sz w:val="23"/>
           <w:szCs w:val="23"/>
         </w:rPr>
-        <w:t xml:space="preserve">This tells grails that all Comments belonging to this post should be accessible under the variable comments. Notice that the value of the </w:t>
-      </w:r>
-      <w:proofErr w:type="spellStart"/>
-      <w:r>
-        <w:rPr>
-          <w:rFonts w:ascii="Arial" w:eastAsia="Times New Roman" w:hAnsi="Arial" w:cs="Arial"/>
-          <w:color w:val="000000"/>
-          <w:sz w:val="23"/>
-          <w:szCs w:val="23"/>
-        </w:rPr>
-        <w:t>hasMany</w:t>
-      </w:r>
-      <w:proofErr w:type="spellEnd"/>
-      <w:r>
-        <w:rPr>
-          <w:rFonts w:ascii="Arial" w:eastAsia="Times New Roman" w:hAnsi="Arial" w:cs="Arial"/>
-          <w:color w:val="000000"/>
-          <w:sz w:val="23"/>
-          <w:szCs w:val="23"/>
-        </w:rPr>
-        <w:t xml:space="preserve"> variable is simply a groovy dictionary.</w:t>
-      </w:r>
-      <w:r>
-        <w:rPr>
-          <w:rFonts w:ascii="Times New Roman" w:eastAsia="Times New Roman" w:hAnsi="Times New Roman" w:cs="Times New Roman"/>
-          <w:color w:val="000000"/>
-          <w:sz w:val="27"/>
-          <w:szCs w:val="27"/>
-        </w:rPr>
-        <w:br/>
-      </w:r>
-      <w:r>
-        <w:rPr>
-          <w:rFonts w:ascii="Times New Roman" w:eastAsia="Times New Roman" w:hAnsi="Times New Roman" w:cs="Times New Roman"/>
-          <w:color w:val="000000"/>
-          <w:sz w:val="27"/>
-          <w:szCs w:val="27"/>
-        </w:rPr>
-        <w:br/>
-      </w:r>
-      <w:r>
-        <w:rPr>
-          <w:rFonts w:ascii="Arial" w:eastAsia="Times New Roman" w:hAnsi="Arial" w:cs="Arial"/>
-          <w:color w:val="000000"/>
-          <w:sz w:val="23"/>
-          <w:szCs w:val="23"/>
-        </w:rPr>
-        <w:lastRenderedPageBreak/>
-        <w:t xml:space="preserve">Finally, we want the comments to be sorted by </w:t>
-      </w:r>
-      <w:proofErr w:type="spellStart"/>
-      <w:r>
-        <w:rPr>
-          <w:rFonts w:ascii="Arial" w:eastAsia="Times New Roman" w:hAnsi="Arial" w:cs="Arial"/>
-          <w:color w:val="000000"/>
-          <w:sz w:val="23"/>
-          <w:szCs w:val="23"/>
-        </w:rPr>
-        <w:t>dateCreated</w:t>
-      </w:r>
-      <w:proofErr w:type="spellEnd"/>
-      <w:r>
-        <w:rPr>
-          <w:rFonts w:ascii="Arial" w:eastAsia="Times New Roman" w:hAnsi="Arial" w:cs="Arial"/>
-          <w:color w:val="000000"/>
-          <w:sz w:val="23"/>
-          <w:szCs w:val="23"/>
-        </w:rPr>
-        <w:t xml:space="preserve">. In order to do this, we </w:t>
-      </w:r>
-      <w:proofErr w:type="gramStart"/>
-      <w:r>
-        <w:rPr>
-          <w:rFonts w:ascii="Arial" w:eastAsia="Times New Roman" w:hAnsi="Arial" w:cs="Arial"/>
-          <w:color w:val="000000"/>
-          <w:sz w:val="23"/>
-          <w:szCs w:val="23"/>
-        </w:rPr>
-        <w:t>will must</w:t>
-      </w:r>
-      <w:proofErr w:type="gramEnd"/>
-      <w:r>
-        <w:rPr>
-          <w:rFonts w:ascii="Arial" w:eastAsia="Times New Roman" w:hAnsi="Arial" w:cs="Arial"/>
-          <w:color w:val="000000"/>
-          <w:sz w:val="23"/>
-          <w:szCs w:val="23"/>
-        </w:rPr>
-        <w:t xml:space="preserve"> first tell grails that we want the collection to be sorted. Add the following declaration to </w:t>
-      </w:r>
-      <w:proofErr w:type="spellStart"/>
-      <w:r>
-        <w:rPr>
-          <w:rFonts w:ascii="Arial" w:eastAsia="Times New Roman" w:hAnsi="Arial" w:cs="Arial"/>
-          <w:color w:val="000000"/>
-          <w:sz w:val="23"/>
-          <w:szCs w:val="23"/>
-        </w:rPr>
-        <w:t>Post.groovy</w:t>
-      </w:r>
-      <w:proofErr w:type="spellEnd"/>
-      <w:r>
-        <w:rPr>
-          <w:rFonts w:ascii="Arial" w:eastAsia="Times New Roman" w:hAnsi="Arial" w:cs="Arial"/>
-          <w:color w:val="000000"/>
-          <w:sz w:val="23"/>
-          <w:szCs w:val="23"/>
-        </w:rPr>
-        <w:t>:</w:t>
+        <w:t>Now add the following method into the Comment class:</w:t>
       </w:r>
       <w:r>
         <w:rPr>
@@ -2843,119 +1948,25 @@
           <w:szCs w:val="27"/>
         </w:rPr>
       </w:pPr>
-      <w:proofErr w:type="spellStart"/>
-      <w:r>
-        <w:rPr>
-          <w:rFonts w:ascii="Courier New" w:eastAsia="Times New Roman" w:hAnsi="Courier New" w:cs="Courier New"/>
-          <w:color w:val="000000"/>
-          <w:sz w:val="23"/>
-          <w:szCs w:val="23"/>
-        </w:rPr>
-        <w:t>SortedSet</w:t>
-      </w:r>
-      <w:proofErr w:type="spellEnd"/>
-      <w:r>
-        <w:rPr>
-          <w:rFonts w:ascii="Courier New" w:eastAsia="Times New Roman" w:hAnsi="Courier New" w:cs="Courier New"/>
-          <w:color w:val="000000"/>
-          <w:sz w:val="23"/>
-          <w:szCs w:val="23"/>
-        </w:rPr>
-        <w:t xml:space="preserve"> comments</w:t>
-      </w:r>
-    </w:p>
-    <w:p>
-      <w:pPr>
-        <w:spacing w:after="0" w:line="240" w:lineRule="auto"/>
-        <w:rPr>
-          <w:rFonts w:ascii="Times New Roman" w:eastAsia="Times New Roman" w:hAnsi="Times New Roman" w:cs="Times New Roman"/>
-          <w:color w:val="000000"/>
-          <w:sz w:val="27"/>
-          <w:szCs w:val="27"/>
-        </w:rPr>
-      </w:pPr>
-      <w:r>
-        <w:rPr>
-          <w:rFonts w:ascii="Times New Roman" w:eastAsia="Times New Roman" w:hAnsi="Times New Roman" w:cs="Times New Roman"/>
-          <w:color w:val="000000"/>
-          <w:sz w:val="27"/>
-          <w:szCs w:val="27"/>
-        </w:rPr>
-        <w:br/>
-      </w:r>
-      <w:r>
-        <w:rPr>
-          <w:rFonts w:ascii="Arial" w:eastAsia="Times New Roman" w:hAnsi="Arial" w:cs="Arial"/>
-          <w:color w:val="000000"/>
-          <w:sz w:val="23"/>
-          <w:szCs w:val="23"/>
-        </w:rPr>
-        <w:t xml:space="preserve">Now, we must tell grails how to sort a Comment. Edit the </w:t>
-      </w:r>
-      <w:proofErr w:type="spellStart"/>
-      <w:r>
-        <w:rPr>
-          <w:rFonts w:ascii="Arial" w:eastAsia="Times New Roman" w:hAnsi="Arial" w:cs="Arial"/>
-          <w:color w:val="000000"/>
-          <w:sz w:val="23"/>
-          <w:szCs w:val="23"/>
-        </w:rPr>
-        <w:t>Comment.groovy</w:t>
-      </w:r>
-      <w:proofErr w:type="spellEnd"/>
-      <w:r>
-        <w:rPr>
-          <w:rFonts w:ascii="Arial" w:eastAsia="Times New Roman" w:hAnsi="Arial" w:cs="Arial"/>
-          <w:color w:val="000000"/>
-          <w:sz w:val="23"/>
-          <w:szCs w:val="23"/>
-        </w:rPr>
-        <w:t xml:space="preserve"> class and modify the class declaration so that </w:t>
-      </w:r>
-      <w:r>
-        <w:rPr>
-          <w:rFonts w:ascii="Courier New" w:eastAsia="Times New Roman" w:hAnsi="Courier New" w:cs="Courier New"/>
-          <w:color w:val="000000"/>
-          <w:sz w:val="23"/>
-          <w:szCs w:val="23"/>
-        </w:rPr>
-        <w:t xml:space="preserve">Comment </w:t>
-      </w:r>
-      <w:r>
-        <w:rPr>
-          <w:rFonts w:ascii="Arial" w:eastAsia="Times New Roman" w:hAnsi="Arial" w:cs="Arial"/>
-          <w:color w:val="000000"/>
-          <w:sz w:val="23"/>
-          <w:szCs w:val="23"/>
-        </w:rPr>
-        <w:t xml:space="preserve">implements the </w:t>
-      </w:r>
-      <w:r>
-        <w:rPr>
-          <w:rFonts w:ascii="Courier New" w:eastAsia="Times New Roman" w:hAnsi="Courier New" w:cs="Courier New"/>
-          <w:color w:val="000000"/>
-          <w:sz w:val="23"/>
-          <w:szCs w:val="23"/>
-        </w:rPr>
-        <w:t xml:space="preserve">Comparable </w:t>
-      </w:r>
-      <w:r>
-        <w:rPr>
-          <w:rFonts w:ascii="Arial" w:eastAsia="Times New Roman" w:hAnsi="Arial" w:cs="Arial"/>
-          <w:color w:val="000000"/>
-          <w:sz w:val="23"/>
-          <w:szCs w:val="23"/>
-        </w:rPr>
-        <w:t>interface. This means that</w:t>
-      </w:r>
-      <w:r>
-        <w:rPr>
-          <w:rFonts w:ascii="Times New Roman" w:eastAsia="Times New Roman" w:hAnsi="Times New Roman" w:cs="Times New Roman"/>
-          <w:color w:val="000000"/>
-          <w:sz w:val="27"/>
-          <w:szCs w:val="27"/>
-        </w:rPr>
-        <w:br/>
+      <w:proofErr w:type="gramStart"/>
+      <w:r>
+        <w:rPr>
+          <w:rFonts w:ascii="Courier New" w:eastAsia="Times New Roman" w:hAnsi="Courier New" w:cs="Courier New"/>
+          <w:color w:val="000000"/>
+          <w:sz w:val="23"/>
+          <w:szCs w:val="23"/>
+        </w:rPr>
+        <w:t>int</w:t>
+      </w:r>
+      <w:proofErr w:type="gramEnd"/>
+      <w:r>
+        <w:rPr>
+          <w:rFonts w:ascii="Courier New" w:eastAsia="Times New Roman" w:hAnsi="Courier New" w:cs="Courier New"/>
+          <w:color w:val="000000"/>
+          <w:sz w:val="23"/>
+          <w:szCs w:val="23"/>
+        </w:rPr>
+        <w:t xml:space="preserve"> compareTo(obj)</w:t>
       </w:r>
     </w:p>
     <w:p>
@@ -2969,74 +1980,14 @@
           <w:szCs w:val="27"/>
         </w:rPr>
       </w:pPr>
-      <w:proofErr w:type="gramStart"/>
-      <w:r>
-        <w:rPr>
-          <w:rFonts w:ascii="Courier New" w:eastAsia="Times New Roman" w:hAnsi="Courier New" w:cs="Courier New"/>
-          <w:color w:val="000000"/>
-          <w:sz w:val="23"/>
-          <w:szCs w:val="23"/>
-        </w:rPr>
-        <w:t>class</w:t>
-      </w:r>
-      <w:proofErr w:type="gramEnd"/>
-      <w:r>
-        <w:rPr>
-          <w:rFonts w:ascii="Courier New" w:eastAsia="Times New Roman" w:hAnsi="Courier New" w:cs="Courier New"/>
-          <w:color w:val="000000"/>
-          <w:sz w:val="23"/>
-          <w:szCs w:val="23"/>
-        </w:rPr>
-        <w:t xml:space="preserve"> Comment {</w:t>
-      </w:r>
-    </w:p>
-    <w:p>
-      <w:pPr>
-        <w:spacing w:after="0" w:line="240" w:lineRule="auto"/>
-        <w:rPr>
-          <w:rFonts w:ascii="Times New Roman" w:eastAsia="Times New Roman" w:hAnsi="Times New Roman" w:cs="Times New Roman"/>
-          <w:color w:val="000000"/>
-          <w:sz w:val="27"/>
-          <w:szCs w:val="27"/>
-        </w:rPr>
-      </w:pPr>
-      <w:r>
-        <w:rPr>
-          <w:rFonts w:ascii="Times New Roman" w:eastAsia="Times New Roman" w:hAnsi="Times New Roman" w:cs="Times New Roman"/>
-          <w:color w:val="000000"/>
-          <w:sz w:val="27"/>
-          <w:szCs w:val="27"/>
-        </w:rPr>
-        <w:br/>
-      </w:r>
-      <w:proofErr w:type="gramStart"/>
-      <w:r>
-        <w:rPr>
-          <w:rFonts w:ascii="Arial" w:eastAsia="Times New Roman" w:hAnsi="Arial" w:cs="Arial"/>
-          <w:color w:val="000000"/>
-          <w:sz w:val="23"/>
-          <w:szCs w:val="23"/>
-        </w:rPr>
-        <w:t>should</w:t>
-      </w:r>
-      <w:proofErr w:type="gramEnd"/>
-      <w:r>
-        <w:rPr>
-          <w:rFonts w:ascii="Arial" w:eastAsia="Times New Roman" w:hAnsi="Arial" w:cs="Arial"/>
-          <w:color w:val="000000"/>
-          <w:sz w:val="23"/>
-          <w:szCs w:val="23"/>
-        </w:rPr>
-        <w:t xml:space="preserve"> become</w:t>
-      </w:r>
-      <w:r>
-        <w:rPr>
-          <w:rFonts w:ascii="Times New Roman" w:eastAsia="Times New Roman" w:hAnsi="Times New Roman" w:cs="Times New Roman"/>
-          <w:color w:val="000000"/>
-          <w:sz w:val="27"/>
-          <w:szCs w:val="27"/>
-        </w:rPr>
-        <w:br/>
+      <w:r>
+        <w:rPr>
+          <w:rFonts w:ascii="Courier New" w:eastAsia="Times New Roman" w:hAnsi="Courier New" w:cs="Courier New"/>
+          <w:color w:val="000000"/>
+          <w:sz w:val="23"/>
+          <w:szCs w:val="23"/>
+        </w:rPr>
+        <w:t>{</w:t>
       </w:r>
     </w:p>
     <w:p>
@@ -3050,6 +2001,15 @@
           <w:szCs w:val="27"/>
         </w:rPr>
       </w:pPr>
+      <w:r>
+        <w:rPr>
+          <w:rFonts w:ascii="Courier New" w:eastAsia="Times New Roman" w:hAnsi="Courier New" w:cs="Courier New"/>
+          <w:color w:val="000000"/>
+          <w:sz w:val="23"/>
+          <w:szCs w:val="23"/>
+        </w:rPr>
+        <w:t>   </w:t>
+      </w:r>
       <w:proofErr w:type="gramStart"/>
       <w:r>
         <w:rPr>
@@ -3058,7 +2018,7 @@
           <w:sz w:val="23"/>
           <w:szCs w:val="23"/>
         </w:rPr>
-        <w:t>class</w:t>
+        <w:t>return</w:t>
       </w:r>
       <w:proofErr w:type="gramEnd"/>
       <w:r>
@@ -3068,221 +2028,7 @@
           <w:sz w:val="23"/>
           <w:szCs w:val="23"/>
         </w:rPr>
-        <w:t xml:space="preserve"> Comment implements Comparable {</w:t>
-      </w:r>
-    </w:p>
-    <w:p>
-      <w:pPr>
-        <w:spacing w:after="0" w:line="240" w:lineRule="auto"/>
-        <w:rPr>
-          <w:rFonts w:ascii="Times New Roman" w:eastAsia="Times New Roman" w:hAnsi="Times New Roman" w:cs="Times New Roman"/>
-          <w:color w:val="000000"/>
-          <w:sz w:val="27"/>
-          <w:szCs w:val="27"/>
-        </w:rPr>
-      </w:pPr>
-      <w:r>
-        <w:rPr>
-          <w:rFonts w:ascii="Times New Roman" w:eastAsia="Times New Roman" w:hAnsi="Times New Roman" w:cs="Times New Roman"/>
-          <w:color w:val="000000"/>
-          <w:sz w:val="27"/>
-          <w:szCs w:val="27"/>
-        </w:rPr>
-        <w:br/>
-      </w:r>
-      <w:r>
-        <w:rPr>
-          <w:rFonts w:ascii="Arial" w:eastAsia="Times New Roman" w:hAnsi="Arial" w:cs="Arial"/>
-          <w:color w:val="000000"/>
-          <w:sz w:val="23"/>
-          <w:szCs w:val="23"/>
-        </w:rPr>
-        <w:t>Now add the following method into the Comment class:</w:t>
-      </w:r>
-      <w:r>
-        <w:rPr>
-          <w:rFonts w:ascii="Times New Roman" w:eastAsia="Times New Roman" w:hAnsi="Times New Roman" w:cs="Times New Roman"/>
-          <w:color w:val="000000"/>
-          <w:sz w:val="27"/>
-          <w:szCs w:val="27"/>
-        </w:rPr>
-        <w:br/>
-      </w:r>
-    </w:p>
-    <w:p>
-      <w:pPr>
-        <w:spacing w:after="0" w:line="240" w:lineRule="auto"/>
-        <w:ind w:left="720"/>
-        <w:rPr>
-          <w:rFonts w:ascii="Times New Roman" w:eastAsia="Times New Roman" w:hAnsi="Times New Roman" w:cs="Times New Roman"/>
-          <w:color w:val="000000"/>
-          <w:sz w:val="27"/>
-          <w:szCs w:val="27"/>
-        </w:rPr>
-      </w:pPr>
-      <w:proofErr w:type="spellStart"/>
-      <w:proofErr w:type="gramStart"/>
-      <w:r>
-        <w:rPr>
-          <w:rFonts w:ascii="Courier New" w:eastAsia="Times New Roman" w:hAnsi="Courier New" w:cs="Courier New"/>
-          <w:color w:val="000000"/>
-          <w:sz w:val="23"/>
-          <w:szCs w:val="23"/>
-        </w:rPr>
-        <w:t>int</w:t>
-      </w:r>
-      <w:proofErr w:type="spellEnd"/>
-      <w:proofErr w:type="gramEnd"/>
-      <w:r>
-        <w:rPr>
-          <w:rFonts w:ascii="Courier New" w:eastAsia="Times New Roman" w:hAnsi="Courier New" w:cs="Courier New"/>
-          <w:color w:val="000000"/>
-          <w:sz w:val="23"/>
-          <w:szCs w:val="23"/>
-        </w:rPr>
-        <w:t xml:space="preserve"> </w:t>
-      </w:r>
-      <w:proofErr w:type="spellStart"/>
-      <w:r>
-        <w:rPr>
-          <w:rFonts w:ascii="Courier New" w:eastAsia="Times New Roman" w:hAnsi="Courier New" w:cs="Courier New"/>
-          <w:color w:val="000000"/>
-          <w:sz w:val="23"/>
-          <w:szCs w:val="23"/>
-        </w:rPr>
-        <w:t>compareTo</w:t>
-      </w:r>
-      <w:proofErr w:type="spellEnd"/>
-      <w:r>
-        <w:rPr>
-          <w:rFonts w:ascii="Courier New" w:eastAsia="Times New Roman" w:hAnsi="Courier New" w:cs="Courier New"/>
-          <w:color w:val="000000"/>
-          <w:sz w:val="23"/>
-          <w:szCs w:val="23"/>
-        </w:rPr>
-        <w:t>(</w:t>
-      </w:r>
-      <w:proofErr w:type="spellStart"/>
-      <w:r>
-        <w:rPr>
-          <w:rFonts w:ascii="Courier New" w:eastAsia="Times New Roman" w:hAnsi="Courier New" w:cs="Courier New"/>
-          <w:color w:val="000000"/>
-          <w:sz w:val="23"/>
-          <w:szCs w:val="23"/>
-        </w:rPr>
-        <w:t>obj</w:t>
-      </w:r>
-      <w:proofErr w:type="spellEnd"/>
-      <w:r>
-        <w:rPr>
-          <w:rFonts w:ascii="Courier New" w:eastAsia="Times New Roman" w:hAnsi="Courier New" w:cs="Courier New"/>
-          <w:color w:val="000000"/>
-          <w:sz w:val="23"/>
-          <w:szCs w:val="23"/>
-        </w:rPr>
-        <w:t>)</w:t>
-      </w:r>
-    </w:p>
-    <w:p>
-      <w:pPr>
-        <w:spacing w:after="0" w:line="240" w:lineRule="auto"/>
-        <w:ind w:left="720"/>
-        <w:rPr>
-          <w:rFonts w:ascii="Times New Roman" w:eastAsia="Times New Roman" w:hAnsi="Times New Roman" w:cs="Times New Roman"/>
-          <w:color w:val="000000"/>
-          <w:sz w:val="27"/>
-          <w:szCs w:val="27"/>
-        </w:rPr>
-      </w:pPr>
-      <w:r>
-        <w:rPr>
-          <w:rFonts w:ascii="Courier New" w:eastAsia="Times New Roman" w:hAnsi="Courier New" w:cs="Courier New"/>
-          <w:color w:val="000000"/>
-          <w:sz w:val="23"/>
-          <w:szCs w:val="23"/>
-        </w:rPr>
-        <w:t>{</w:t>
-      </w:r>
-    </w:p>
-    <w:p>
-      <w:pPr>
-        <w:spacing w:after="0" w:line="240" w:lineRule="auto"/>
-        <w:ind w:left="720"/>
-        <w:rPr>
-          <w:rFonts w:ascii="Times New Roman" w:eastAsia="Times New Roman" w:hAnsi="Times New Roman" w:cs="Times New Roman"/>
-          <w:color w:val="000000"/>
-          <w:sz w:val="27"/>
-          <w:szCs w:val="27"/>
-        </w:rPr>
-      </w:pPr>
-      <w:r>
-        <w:rPr>
-          <w:rFonts w:ascii="Courier New" w:eastAsia="Times New Roman" w:hAnsi="Courier New" w:cs="Courier New"/>
-          <w:color w:val="000000"/>
-          <w:sz w:val="23"/>
-          <w:szCs w:val="23"/>
-        </w:rPr>
-        <w:t>   </w:t>
-      </w:r>
-      <w:proofErr w:type="gramStart"/>
-      <w:r>
-        <w:rPr>
-          <w:rFonts w:ascii="Courier New" w:eastAsia="Times New Roman" w:hAnsi="Courier New" w:cs="Courier New"/>
-          <w:color w:val="000000"/>
-          <w:sz w:val="23"/>
-          <w:szCs w:val="23"/>
-        </w:rPr>
-        <w:t>return</w:t>
-      </w:r>
-      <w:proofErr w:type="gramEnd"/>
-      <w:r>
-        <w:rPr>
-          <w:rFonts w:ascii="Courier New" w:eastAsia="Times New Roman" w:hAnsi="Courier New" w:cs="Courier New"/>
-          <w:color w:val="000000"/>
-          <w:sz w:val="23"/>
-          <w:szCs w:val="23"/>
-        </w:rPr>
-        <w:t xml:space="preserve"> </w:t>
-      </w:r>
-      <w:proofErr w:type="spellStart"/>
-      <w:r>
-        <w:rPr>
-          <w:rFonts w:ascii="Courier New" w:eastAsia="Times New Roman" w:hAnsi="Courier New" w:cs="Courier New"/>
-          <w:color w:val="000000"/>
-          <w:sz w:val="23"/>
-          <w:szCs w:val="23"/>
-        </w:rPr>
-        <w:t>dateCreated.compareTo</w:t>
-      </w:r>
-      <w:proofErr w:type="spellEnd"/>
-      <w:r>
-        <w:rPr>
-          <w:rFonts w:ascii="Courier New" w:eastAsia="Times New Roman" w:hAnsi="Courier New" w:cs="Courier New"/>
-          <w:color w:val="000000"/>
-          <w:sz w:val="23"/>
-          <w:szCs w:val="23"/>
-        </w:rPr>
-        <w:t>(</w:t>
-      </w:r>
-      <w:proofErr w:type="spellStart"/>
-      <w:r>
-        <w:rPr>
-          <w:rFonts w:ascii="Courier New" w:eastAsia="Times New Roman" w:hAnsi="Courier New" w:cs="Courier New"/>
-          <w:color w:val="000000"/>
-          <w:sz w:val="23"/>
-          <w:szCs w:val="23"/>
-        </w:rPr>
-        <w:t>obj.dateCreated</w:t>
-      </w:r>
-      <w:proofErr w:type="spellEnd"/>
-      <w:r>
-        <w:rPr>
-          <w:rFonts w:ascii="Courier New" w:eastAsia="Times New Roman" w:hAnsi="Courier New" w:cs="Courier New"/>
-          <w:color w:val="000000"/>
-          <w:sz w:val="23"/>
-          <w:szCs w:val="23"/>
-        </w:rPr>
-        <w:t>)</w:t>
+        <w:t xml:space="preserve"> dateCreated.compareTo(obj.dateCreated)</w:t>
       </w:r>
     </w:p>
     <w:p>
@@ -3803,6 +2549,304 @@
       </w:rPr>
     </w:lvl>
   </w:abstractNum>
+  <w:abstractNum w:abstractNumId="3">
+    <w:nsid w:val="6C2E0023"/>
+    <w:multiLevelType w:val="multilevel"/>
+    <w:tmpl w:val="E8C6744C"/>
+    <w:lvl w:ilvl="0">
+      <w:start w:val="1"/>
+      <w:numFmt w:val="bullet"/>
+      <w:lvlText w:val=""/>
+      <w:lvlJc w:val="left"/>
+      <w:pPr>
+        <w:tabs>
+          <w:tab w:val="num" w:pos="720"/>
+        </w:tabs>
+        <w:ind w:left="720" w:hanging="360"/>
+      </w:pPr>
+      <w:rPr>
+        <w:rFonts w:ascii="Symbol" w:hAnsi="Symbol" w:hint="default"/>
+        <w:sz w:val="20"/>
+      </w:rPr>
+    </w:lvl>
+    <w:lvl w:ilvl="1" w:tentative="1">
+      <w:start w:val="1"/>
+      <w:numFmt w:val="bullet"/>
+      <w:lvlText w:val="o"/>
+      <w:lvlJc w:val="left"/>
+      <w:pPr>
+        <w:tabs>
+          <w:tab w:val="num" w:pos="1440"/>
+        </w:tabs>
+        <w:ind w:left="1440" w:hanging="360"/>
+      </w:pPr>
+      <w:rPr>
+        <w:rFonts w:ascii="Courier New" w:hAnsi="Courier New" w:hint="default"/>
+        <w:sz w:val="20"/>
+      </w:rPr>
+    </w:lvl>
+    <w:lvl w:ilvl="2" w:tentative="1">
+      <w:start w:val="1"/>
+      <w:numFmt w:val="bullet"/>
+      <w:lvlText w:val=""/>
+      <w:lvlJc w:val="left"/>
+      <w:pPr>
+        <w:tabs>
+          <w:tab w:val="num" w:pos="2160"/>
+        </w:tabs>
+        <w:ind w:left="2160" w:hanging="360"/>
+      </w:pPr>
+      <w:rPr>
+        <w:rFonts w:ascii="Wingdings" w:hAnsi="Wingdings" w:hint="default"/>
+        <w:sz w:val="20"/>
+      </w:rPr>
+    </w:lvl>
+    <w:lvl w:ilvl="3" w:tentative="1">
+      <w:start w:val="1"/>
+      <w:numFmt w:val="bullet"/>
+      <w:lvlText w:val=""/>
+      <w:lvlJc w:val="left"/>
+      <w:pPr>
+        <w:tabs>
+          <w:tab w:val="num" w:pos="2880"/>
+        </w:tabs>
+        <w:ind w:left="2880" w:hanging="360"/>
+      </w:pPr>
+      <w:rPr>
+        <w:rFonts w:ascii="Wingdings" w:hAnsi="Wingdings" w:hint="default"/>
+        <w:sz w:val="20"/>
+      </w:rPr>
+    </w:lvl>
+    <w:lvl w:ilvl="4" w:tentative="1">
+      <w:start w:val="1"/>
+      <w:numFmt w:val="bullet"/>
+      <w:lvlText w:val=""/>
+      <w:lvlJc w:val="left"/>
+      <w:pPr>
+        <w:tabs>
+          <w:tab w:val="num" w:pos="3600"/>
+        </w:tabs>
+        <w:ind w:left="3600" w:hanging="360"/>
+      </w:pPr>
+      <w:rPr>
+        <w:rFonts w:ascii="Wingdings" w:hAnsi="Wingdings" w:hint="default"/>
+        <w:sz w:val="20"/>
+      </w:rPr>
+    </w:lvl>
+    <w:lvl w:ilvl="5" w:tentative="1">
+      <w:start w:val="1"/>
+      <w:numFmt w:val="bullet"/>
+      <w:lvlText w:val=""/>
+      <w:lvlJc w:val="left"/>
+      <w:pPr>
+        <w:tabs>
+          <w:tab w:val="num" w:pos="4320"/>
+        </w:tabs>
+        <w:ind w:left="4320" w:hanging="360"/>
+      </w:pPr>
+      <w:rPr>
+        <w:rFonts w:ascii="Wingdings" w:hAnsi="Wingdings" w:hint="default"/>
+        <w:sz w:val="20"/>
+      </w:rPr>
+    </w:lvl>
+    <w:lvl w:ilvl="6" w:tentative="1">
+      <w:start w:val="1"/>
+      <w:numFmt w:val="bullet"/>
+      <w:lvlText w:val=""/>
+      <w:lvlJc w:val="left"/>
+      <w:pPr>
+        <w:tabs>
+          <w:tab w:val="num" w:pos="5040"/>
+        </w:tabs>
+        <w:ind w:left="5040" w:hanging="360"/>
+      </w:pPr>
+      <w:rPr>
+        <w:rFonts w:ascii="Wingdings" w:hAnsi="Wingdings" w:hint="default"/>
+        <w:sz w:val="20"/>
+      </w:rPr>
+    </w:lvl>
+    <w:lvl w:ilvl="7" w:tentative="1">
+      <w:start w:val="1"/>
+      <w:numFmt w:val="bullet"/>
+      <w:lvlText w:val=""/>
+      <w:lvlJc w:val="left"/>
+      <w:pPr>
+        <w:tabs>
+          <w:tab w:val="num" w:pos="5760"/>
+        </w:tabs>
+        <w:ind w:left="5760" w:hanging="360"/>
+      </w:pPr>
+      <w:rPr>
+        <w:rFonts w:ascii="Wingdings" w:hAnsi="Wingdings" w:hint="default"/>
+        <w:sz w:val="20"/>
+      </w:rPr>
+    </w:lvl>
+    <w:lvl w:ilvl="8" w:tentative="1">
+      <w:start w:val="1"/>
+      <w:numFmt w:val="bullet"/>
+      <w:lvlText w:val=""/>
+      <w:lvlJc w:val="left"/>
+      <w:pPr>
+        <w:tabs>
+          <w:tab w:val="num" w:pos="6480"/>
+        </w:tabs>
+        <w:ind w:left="6480" w:hanging="360"/>
+      </w:pPr>
+      <w:rPr>
+        <w:rFonts w:ascii="Wingdings" w:hAnsi="Wingdings" w:hint="default"/>
+        <w:sz w:val="20"/>
+      </w:rPr>
+    </w:lvl>
+  </w:abstractNum>
+  <w:abstractNum w:abstractNumId="4">
+    <w:nsid w:val="7CEE7CD5"/>
+    <w:multiLevelType w:val="multilevel"/>
+    <w:tmpl w:val="9614E572"/>
+    <w:lvl w:ilvl="0">
+      <w:start w:val="1"/>
+      <w:numFmt w:val="bullet"/>
+      <w:lvlText w:val=""/>
+      <w:lvlJc w:val="left"/>
+      <w:pPr>
+        <w:tabs>
+          <w:tab w:val="num" w:pos="720"/>
+        </w:tabs>
+        <w:ind w:left="720" w:hanging="360"/>
+      </w:pPr>
+      <w:rPr>
+        <w:rFonts w:ascii="Symbol" w:hAnsi="Symbol" w:hint="default"/>
+        <w:sz w:val="20"/>
+      </w:rPr>
+    </w:lvl>
+    <w:lvl w:ilvl="1">
+      <w:start w:val="1"/>
+      <w:numFmt w:val="bullet"/>
+      <w:lvlText w:val="o"/>
+      <w:lvlJc w:val="left"/>
+      <w:pPr>
+        <w:tabs>
+          <w:tab w:val="num" w:pos="1440"/>
+        </w:tabs>
+        <w:ind w:left="1440" w:hanging="360"/>
+      </w:pPr>
+      <w:rPr>
+        <w:rFonts w:ascii="Courier New" w:hAnsi="Courier New" w:hint="default"/>
+        <w:sz w:val="20"/>
+      </w:rPr>
+    </w:lvl>
+    <w:lvl w:ilvl="2" w:tentative="1">
+      <w:start w:val="1"/>
+      <w:numFmt w:val="bullet"/>
+      <w:lvlText w:val=""/>
+      <w:lvlJc w:val="left"/>
+      <w:pPr>
+        <w:tabs>
+          <w:tab w:val="num" w:pos="2160"/>
+        </w:tabs>
+        <w:ind w:left="2160" w:hanging="360"/>
+      </w:pPr>
+      <w:rPr>
+        <w:rFonts w:ascii="Wingdings" w:hAnsi="Wingdings" w:hint="default"/>
+        <w:sz w:val="20"/>
+      </w:rPr>
+    </w:lvl>
+    <w:lvl w:ilvl="3" w:tentative="1">
+      <w:start w:val="1"/>
+      <w:numFmt w:val="bullet"/>
+      <w:lvlText w:val=""/>
+      <w:lvlJc w:val="left"/>
+      <w:pPr>
+        <w:tabs>
+          <w:tab w:val="num" w:pos="2880"/>
+        </w:tabs>
+        <w:ind w:left="2880" w:hanging="360"/>
+      </w:pPr>
+      <w:rPr>
+        <w:rFonts w:ascii="Wingdings" w:hAnsi="Wingdings" w:hint="default"/>
+        <w:sz w:val="20"/>
+      </w:rPr>
+    </w:lvl>
+    <w:lvl w:ilvl="4" w:tentative="1">
+      <w:start w:val="1"/>
+      <w:numFmt w:val="bullet"/>
+      <w:lvlText w:val=""/>
+      <w:lvlJc w:val="left"/>
+      <w:pPr>
+        <w:tabs>
+          <w:tab w:val="num" w:pos="3600"/>
+        </w:tabs>
+        <w:ind w:left="3600" w:hanging="360"/>
+      </w:pPr>
+      <w:rPr>
+        <w:rFonts w:ascii="Wingdings" w:hAnsi="Wingdings" w:hint="default"/>
+        <w:sz w:val="20"/>
+      </w:rPr>
+    </w:lvl>
+    <w:lvl w:ilvl="5" w:tentative="1">
+      <w:start w:val="1"/>
+      <w:numFmt w:val="bullet"/>
+      <w:lvlText w:val=""/>
+      <w:lvlJc w:val="left"/>
+      <w:pPr>
+        <w:tabs>
+          <w:tab w:val="num" w:pos="4320"/>
+        </w:tabs>
+        <w:ind w:left="4320" w:hanging="360"/>
+      </w:pPr>
+      <w:rPr>
+        <w:rFonts w:ascii="Wingdings" w:hAnsi="Wingdings" w:hint="default"/>
+        <w:sz w:val="20"/>
+      </w:rPr>
+    </w:lvl>
+    <w:lvl w:ilvl="6" w:tentative="1">
+      <w:start w:val="1"/>
+      <w:numFmt w:val="bullet"/>
+      <w:lvlText w:val=""/>
+      <w:lvlJc w:val="left"/>
+      <w:pPr>
+        <w:tabs>
+          <w:tab w:val="num" w:pos="5040"/>
+        </w:tabs>
+        <w:ind w:left="5040" w:hanging="360"/>
+      </w:pPr>
+      <w:rPr>
+        <w:rFonts w:ascii="Wingdings" w:hAnsi="Wingdings" w:hint="default"/>
+        <w:sz w:val="20"/>
+      </w:rPr>
+    </w:lvl>
+    <w:lvl w:ilvl="7" w:tentative="1">
+      <w:start w:val="1"/>
+      <w:numFmt w:val="bullet"/>
+      <w:lvlText w:val=""/>
+      <w:lvlJc w:val="left"/>
+      <w:pPr>
+        <w:tabs>
+          <w:tab w:val="num" w:pos="5760"/>
+        </w:tabs>
+        <w:ind w:left="5760" w:hanging="360"/>
+      </w:pPr>
+      <w:rPr>
+        <w:rFonts w:ascii="Wingdings" w:hAnsi="Wingdings" w:hint="default"/>
+        <w:sz w:val="20"/>
+      </w:rPr>
+    </w:lvl>
+    <w:lvl w:ilvl="8" w:tentative="1">
+      <w:start w:val="1"/>
+      <w:numFmt w:val="bullet"/>
+      <w:lvlText w:val=""/>
+      <w:lvlJc w:val="left"/>
+      <w:pPr>
+        <w:tabs>
+          <w:tab w:val="num" w:pos="6480"/>
+        </w:tabs>
+        <w:ind w:left="6480" w:hanging="360"/>
+      </w:pPr>
+      <w:rPr>
+        <w:rFonts w:ascii="Wingdings" w:hAnsi="Wingdings" w:hint="default"/>
+        <w:sz w:val="20"/>
+      </w:rPr>
+    </w:lvl>
+  </w:abstractNum>
   <w:num w:numId="1">
     <w:abstractNumId w:val="2"/>
   </w:num>
@@ -3811,6 +2855,12 @@
   </w:num>
   <w:num w:numId="3">
     <w:abstractNumId w:val="0"/>
+  </w:num>
+  <w:num w:numId="4">
+    <w:abstractNumId w:val="3"/>
+  </w:num>
+  <w:num w:numId="5">
+    <w:abstractNumId w:val="4"/>
   </w:num>
 </w:numbering>
 </file>

</xml_diff>

<commit_message>
Edited labs and added lab stages
</commit_message>
<xml_diff>
--- a/rest/Lab, Part 2- Getting a Handle on Resources.docx
+++ b/rest/Lab, Part 2- Getting a Handle on Resources.docx
@@ -109,14 +109,25 @@
         </w:rPr>
         <w:br/>
       </w:r>
-      <w:r>
-        <w:rPr>
-          <w:rFonts w:ascii="Arial" w:eastAsia="Times New Roman" w:hAnsi="Arial" w:cs="Arial"/>
-          <w:color w:val="000000"/>
-          <w:sz w:val="23"/>
-          <w:szCs w:val="23"/>
-        </w:rPr>
-        <w:t>The fi</w:t>
+      <w:proofErr w:type="gramStart"/>
+      <w:r>
+        <w:rPr>
+          <w:rFonts w:ascii="Arial" w:eastAsia="Times New Roman" w:hAnsi="Arial" w:cs="Arial"/>
+          <w:color w:val="000000"/>
+          <w:sz w:val="23"/>
+          <w:szCs w:val="23"/>
+        </w:rPr>
+        <w:t>The</w:t>
+      </w:r>
+      <w:proofErr w:type="gramEnd"/>
+      <w:r>
+        <w:rPr>
+          <w:rFonts w:ascii="Arial" w:eastAsia="Times New Roman" w:hAnsi="Arial" w:cs="Arial"/>
+          <w:color w:val="000000"/>
+          <w:sz w:val="23"/>
+          <w:szCs w:val="23"/>
+        </w:rPr>
+        <w:t xml:space="preserve"> fi</w:t>
       </w:r>
       <w:r>
         <w:rPr>
@@ -136,14 +147,25 @@
         </w:rPr>
         <w:t xml:space="preserve"> a grails application. Open up your command prompt and </w:t>
       </w:r>
-      <w:r>
-        <w:rPr>
-          <w:rFonts w:ascii="Courier New" w:eastAsia="Times New Roman" w:hAnsi="Courier New" w:cs="Courier New"/>
-          <w:color w:val="000000"/>
-          <w:sz w:val="23"/>
-          <w:szCs w:val="23"/>
-        </w:rPr>
-        <w:t xml:space="preserve">cd </w:t>
+      <w:proofErr w:type="spellStart"/>
+      <w:r>
+        <w:rPr>
+          <w:rFonts w:ascii="Courier New" w:eastAsia="Times New Roman" w:hAnsi="Courier New" w:cs="Courier New"/>
+          <w:color w:val="000000"/>
+          <w:sz w:val="23"/>
+          <w:szCs w:val="23"/>
+        </w:rPr>
+        <w:t>cd</w:t>
+      </w:r>
+      <w:proofErr w:type="spellEnd"/>
+      <w:r>
+        <w:rPr>
+          <w:rFonts w:ascii="Courier New" w:eastAsia="Times New Roman" w:hAnsi="Courier New" w:cs="Courier New"/>
+          <w:color w:val="000000"/>
+          <w:sz w:val="23"/>
+          <w:szCs w:val="23"/>
+        </w:rPr>
+        <w:t xml:space="preserve"> </w:t>
       </w:r>
       <w:r>
         <w:rPr>
@@ -182,8 +204,39 @@
           <w:sz w:val="23"/>
           <w:szCs w:val="23"/>
         </w:rPr>
-        <w:t>&gt; grails create-app zynxblog</w:t>
-      </w:r>
+        <w:t xml:space="preserve">&gt; </w:t>
+      </w:r>
+      <w:proofErr w:type="gramStart"/>
+      <w:r>
+        <w:rPr>
+          <w:rFonts w:ascii="Courier New" w:eastAsia="Times New Roman" w:hAnsi="Courier New" w:cs="Courier New"/>
+          <w:color w:val="000000"/>
+          <w:sz w:val="23"/>
+          <w:szCs w:val="23"/>
+        </w:rPr>
+        <w:t>grails</w:t>
+      </w:r>
+      <w:proofErr w:type="gramEnd"/>
+      <w:r>
+        <w:rPr>
+          <w:rFonts w:ascii="Courier New" w:eastAsia="Times New Roman" w:hAnsi="Courier New" w:cs="Courier New"/>
+          <w:color w:val="000000"/>
+          <w:sz w:val="23"/>
+          <w:szCs w:val="23"/>
+        </w:rPr>
+        <w:t xml:space="preserve"> create-app </w:t>
+      </w:r>
+      <w:proofErr w:type="spellStart"/>
+      <w:r>
+        <w:rPr>
+          <w:rFonts w:ascii="Courier New" w:eastAsia="Times New Roman" w:hAnsi="Courier New" w:cs="Courier New"/>
+          <w:color w:val="000000"/>
+          <w:sz w:val="23"/>
+          <w:szCs w:val="23"/>
+        </w:rPr>
+        <w:t>zynxblog</w:t>
+      </w:r>
+      <w:proofErr w:type="spellEnd"/>
     </w:p>
     <w:p>
       <w:pPr>
@@ -213,6 +266,8 @@
         </w:rPr>
         <w:t xml:space="preserve">If you run the </w:t>
       </w:r>
+      <w:proofErr w:type="spellStart"/>
+      <w:proofErr w:type="gramStart"/>
       <w:r>
         <w:rPr>
           <w:rFonts w:ascii="Courier New" w:eastAsia="Times New Roman" w:hAnsi="Courier New" w:cs="Courier New"/>
@@ -222,14 +277,25 @@
         </w:rPr>
         <w:t>ls</w:t>
       </w:r>
-      <w:r>
-        <w:rPr>
-          <w:rFonts w:ascii="Arial" w:eastAsia="Times New Roman" w:hAnsi="Arial" w:cs="Arial"/>
-          <w:color w:val="000000"/>
-          <w:sz w:val="23"/>
-          <w:szCs w:val="23"/>
-        </w:rPr>
-        <w:t xml:space="preserve">(Unix) or </w:t>
+      <w:proofErr w:type="spellEnd"/>
+      <w:r>
+        <w:rPr>
+          <w:rFonts w:ascii="Arial" w:eastAsia="Times New Roman" w:hAnsi="Arial" w:cs="Arial"/>
+          <w:color w:val="000000"/>
+          <w:sz w:val="23"/>
+          <w:szCs w:val="23"/>
+        </w:rPr>
+        <w:t>(</w:t>
+      </w:r>
+      <w:proofErr w:type="gramEnd"/>
+      <w:r>
+        <w:rPr>
+          <w:rFonts w:ascii="Arial" w:eastAsia="Times New Roman" w:hAnsi="Arial" w:cs="Arial"/>
+          <w:color w:val="000000"/>
+          <w:sz w:val="23"/>
+          <w:szCs w:val="23"/>
+        </w:rPr>
+        <w:t xml:space="preserve">Unix) or </w:t>
       </w:r>
       <w:r>
         <w:rPr>
@@ -399,6 +465,7 @@
           <w:szCs w:val="23"/>
         </w:rPr>
       </w:pPr>
+      <w:proofErr w:type="spellStart"/>
       <w:r>
         <w:rPr>
           <w:rFonts w:ascii="Courier New" w:eastAsia="Times New Roman" w:hAnsi="Courier New" w:cs="Courier New"/>
@@ -408,6 +475,7 @@
         </w:rPr>
         <w:t>taglib</w:t>
       </w:r>
+      <w:proofErr w:type="spellEnd"/>
     </w:p>
     <w:p>
       <w:pPr>
@@ -424,6 +492,7 @@
           <w:szCs w:val="23"/>
         </w:rPr>
       </w:pPr>
+      <w:proofErr w:type="spellStart"/>
       <w:r>
         <w:rPr>
           <w:rFonts w:ascii="Courier New" w:eastAsia="Times New Roman" w:hAnsi="Courier New" w:cs="Courier New"/>
@@ -433,6 +502,7 @@
         </w:rPr>
         <w:t>utils</w:t>
       </w:r>
+      <w:proofErr w:type="spellEnd"/>
     </w:p>
     <w:p>
       <w:pPr>
@@ -485,7 +555,25 @@
           <w:sz w:val="23"/>
           <w:szCs w:val="23"/>
         </w:rPr>
-        <w:t>At any time, you may run the command</w:t>
+        <w:t xml:space="preserve">At any time, </w:t>
+      </w:r>
+      <w:r>
+        <w:rPr>
+          <w:rFonts w:ascii="Arial" w:eastAsia="Times New Roman" w:hAnsi="Arial" w:cs="Arial"/>
+          <w:color w:val="000000"/>
+          <w:sz w:val="23"/>
+          <w:szCs w:val="23"/>
+        </w:rPr>
+        <w:t xml:space="preserve">from your project directory, </w:t>
+      </w:r>
+      <w:r>
+        <w:rPr>
+          <w:rFonts w:ascii="Arial" w:eastAsia="Times New Roman" w:hAnsi="Arial" w:cs="Arial"/>
+          <w:color w:val="000000"/>
+          <w:sz w:val="23"/>
+          <w:szCs w:val="23"/>
+        </w:rPr>
+        <w:t>you may run the command</w:t>
       </w:r>
     </w:p>
     <w:p>
@@ -517,7 +605,27 @@
           <w:sz w:val="23"/>
           <w:szCs w:val="23"/>
         </w:rPr>
-        <w:t xml:space="preserve">&gt; grails </w:t>
+        <w:t xml:space="preserve">&gt; </w:t>
+      </w:r>
+      <w:proofErr w:type="gramStart"/>
+      <w:r>
+        <w:rPr>
+          <w:rFonts w:ascii="Courier New" w:eastAsia="Times New Roman" w:hAnsi="Courier New" w:cs="Courier New"/>
+          <w:color w:val="000000"/>
+          <w:sz w:val="23"/>
+          <w:szCs w:val="23"/>
+        </w:rPr>
+        <w:t>grails</w:t>
+      </w:r>
+      <w:proofErr w:type="gramEnd"/>
+      <w:r>
+        <w:rPr>
+          <w:rFonts w:ascii="Courier New" w:eastAsia="Times New Roman" w:hAnsi="Courier New" w:cs="Courier New"/>
+          <w:color w:val="000000"/>
+          <w:sz w:val="23"/>
+          <w:szCs w:val="23"/>
+        </w:rPr>
+        <w:t xml:space="preserve"> </w:t>
       </w:r>
       <w:r>
         <w:rPr>
@@ -551,6 +659,7 @@
           <w:szCs w:val="24"/>
         </w:rPr>
       </w:pPr>
+      <w:proofErr w:type="gramStart"/>
       <w:r>
         <w:rPr>
           <w:rFonts w:ascii="Arial" w:eastAsia="Times New Roman" w:hAnsi="Arial" w:cs="Arial"/>
@@ -558,7 +667,17 @@
           <w:sz w:val="24"/>
           <w:szCs w:val="24"/>
         </w:rPr>
-        <w:t xml:space="preserve">and point your browser to </w:t>
+        <w:t>and</w:t>
+      </w:r>
+      <w:proofErr w:type="gramEnd"/>
+      <w:r>
+        <w:rPr>
+          <w:rFonts w:ascii="Arial" w:eastAsia="Times New Roman" w:hAnsi="Arial" w:cs="Arial"/>
+          <w:color w:val="000000"/>
+          <w:sz w:val="24"/>
+          <w:szCs w:val="24"/>
+        </w:rPr>
+        <w:t xml:space="preserve"> point your browser to </w:t>
       </w:r>
       <w:hyperlink r:id="rId7" w:history="1">
         <w:r>
@@ -738,6 +857,7 @@
           <w:szCs w:val="23"/>
         </w:rPr>
       </w:pPr>
+      <w:proofErr w:type="spellStart"/>
       <w:r>
         <w:rPr>
           <w:rFonts w:ascii="Arial" w:eastAsia="Times New Roman" w:hAnsi="Arial" w:cs="Arial"/>
@@ -746,7 +866,17 @@
           <w:szCs w:val="23"/>
         </w:rPr>
         <w:lastRenderedPageBreak/>
-        <w:t>lastUpdated (Date)</w:t>
+        <w:t>lastUpdated</w:t>
+      </w:r>
+      <w:proofErr w:type="spellEnd"/>
+      <w:r>
+        <w:rPr>
+          <w:rFonts w:ascii="Arial" w:eastAsia="Times New Roman" w:hAnsi="Arial" w:cs="Arial"/>
+          <w:color w:val="000000"/>
+          <w:sz w:val="23"/>
+          <w:szCs w:val="23"/>
+        </w:rPr>
+        <w:t xml:space="preserve"> (Date)</w:t>
       </w:r>
     </w:p>
     <w:p>
@@ -771,7 +901,25 @@
           <w:sz w:val="23"/>
           <w:szCs w:val="23"/>
         </w:rPr>
-        <w:t>published (Boolean)</w:t>
+        <w:t>published (Boolean</w:t>
+      </w:r>
+      <w:r>
+        <w:rPr>
+          <w:rFonts w:ascii="Arial" w:eastAsia="Times New Roman" w:hAnsi="Arial" w:cs="Arial"/>
+          <w:color w:val="000000"/>
+          <w:sz w:val="23"/>
+          <w:szCs w:val="23"/>
+        </w:rPr>
+        <w:t>, initialized to False</w:t>
+      </w:r>
+      <w:r>
+        <w:rPr>
+          <w:rFonts w:ascii="Arial" w:eastAsia="Times New Roman" w:hAnsi="Arial" w:cs="Arial"/>
+          <w:color w:val="000000"/>
+          <w:sz w:val="23"/>
+          <w:szCs w:val="23"/>
+        </w:rPr>
+        <w:t>)</w:t>
       </w:r>
     </w:p>
     <w:p>
@@ -873,7 +1021,27 @@
           <w:sz w:val="23"/>
           <w:szCs w:val="23"/>
         </w:rPr>
-        <w:t>commentator (Comentator)</w:t>
+        <w:t>commentator (</w:t>
+      </w:r>
+      <w:proofErr w:type="spellStart"/>
+      <w:r>
+        <w:rPr>
+          <w:rFonts w:ascii="Arial" w:eastAsia="Times New Roman" w:hAnsi="Arial" w:cs="Arial"/>
+          <w:color w:val="000000"/>
+          <w:sz w:val="23"/>
+          <w:szCs w:val="23"/>
+        </w:rPr>
+        <w:t>Comentator</w:t>
+      </w:r>
+      <w:proofErr w:type="spellEnd"/>
+      <w:r>
+        <w:rPr>
+          <w:rFonts w:ascii="Arial" w:eastAsia="Times New Roman" w:hAnsi="Arial" w:cs="Arial"/>
+          <w:color w:val="000000"/>
+          <w:sz w:val="23"/>
+          <w:szCs w:val="23"/>
+        </w:rPr>
+        <w:t>)</w:t>
       </w:r>
     </w:p>
     <w:p>
@@ -891,14 +1059,25 @@
           <w:szCs w:val="23"/>
         </w:rPr>
       </w:pPr>
-      <w:r>
-        <w:rPr>
-          <w:rFonts w:ascii="Arial" w:eastAsia="Times New Roman" w:hAnsi="Arial" w:cs="Arial"/>
-          <w:color w:val="000000"/>
-          <w:sz w:val="23"/>
-          <w:szCs w:val="23"/>
-        </w:rPr>
-        <w:t>dateCreated (Date)</w:t>
+      <w:proofErr w:type="spellStart"/>
+      <w:r>
+        <w:rPr>
+          <w:rFonts w:ascii="Arial" w:eastAsia="Times New Roman" w:hAnsi="Arial" w:cs="Arial"/>
+          <w:color w:val="000000"/>
+          <w:sz w:val="23"/>
+          <w:szCs w:val="23"/>
+        </w:rPr>
+        <w:t>dateCreated</w:t>
+      </w:r>
+      <w:proofErr w:type="spellEnd"/>
+      <w:r>
+        <w:rPr>
+          <w:rFonts w:ascii="Arial" w:eastAsia="Times New Roman" w:hAnsi="Arial" w:cs="Arial"/>
+          <w:color w:val="000000"/>
+          <w:sz w:val="23"/>
+          <w:szCs w:val="23"/>
+        </w:rPr>
+        <w:t xml:space="preserve"> (Date)</w:t>
       </w:r>
     </w:p>
     <w:p>
@@ -968,6 +1147,7 @@
           <w:szCs w:val="23"/>
         </w:rPr>
       </w:pPr>
+      <w:proofErr w:type="spellStart"/>
       <w:r>
         <w:rPr>
           <w:rFonts w:ascii="Arial" w:eastAsia="Times New Roman" w:hAnsi="Arial" w:cs="Arial"/>
@@ -977,6 +1157,7 @@
         </w:rPr>
         <w:t>url</w:t>
       </w:r>
+      <w:proofErr w:type="spellEnd"/>
     </w:p>
     <w:p>
       <w:pPr>
@@ -1155,23 +1336,47 @@
         </w:rPr>
         <w:br/>
       </w:r>
-      <w:r>
-        <w:rPr>
-          <w:rFonts w:ascii="Arial" w:eastAsia="Times New Roman" w:hAnsi="Arial" w:cs="Arial"/>
-          <w:color w:val="000000"/>
-          <w:sz w:val="23"/>
-          <w:szCs w:val="23"/>
-        </w:rPr>
-        <w:t xml:space="preserve">First, we will create our Post domain class. </w:t>
-      </w:r>
-      <w:r>
-        <w:rPr>
-          <w:rFonts w:ascii="Courier New" w:eastAsia="Times New Roman" w:hAnsi="Courier New" w:cs="Courier New"/>
-          <w:color w:val="000000"/>
-          <w:sz w:val="23"/>
-          <w:szCs w:val="23"/>
-        </w:rPr>
-        <w:t xml:space="preserve">cd </w:t>
+      <w:proofErr w:type="gramStart"/>
+      <w:r>
+        <w:rPr>
+          <w:rFonts w:ascii="Arial" w:eastAsia="Times New Roman" w:hAnsi="Arial" w:cs="Arial"/>
+          <w:color w:val="000000"/>
+          <w:sz w:val="23"/>
+          <w:szCs w:val="23"/>
+        </w:rPr>
+        <w:t>First</w:t>
+      </w:r>
+      <w:proofErr w:type="gramEnd"/>
+      <w:r>
+        <w:rPr>
+          <w:rFonts w:ascii="Arial" w:eastAsia="Times New Roman" w:hAnsi="Arial" w:cs="Arial"/>
+          <w:color w:val="000000"/>
+          <w:sz w:val="23"/>
+          <w:szCs w:val="23"/>
+        </w:rPr>
+        <w:t xml:space="preserve">, we will create our Post domain class. </w:t>
+      </w:r>
+      <w:proofErr w:type="spellStart"/>
+      <w:proofErr w:type="gramStart"/>
+      <w:r>
+        <w:rPr>
+          <w:rFonts w:ascii="Courier New" w:eastAsia="Times New Roman" w:hAnsi="Courier New" w:cs="Courier New"/>
+          <w:color w:val="000000"/>
+          <w:sz w:val="23"/>
+          <w:szCs w:val="23"/>
+        </w:rPr>
+        <w:t>cd</w:t>
+      </w:r>
+      <w:proofErr w:type="spellEnd"/>
+      <w:proofErr w:type="gramEnd"/>
+      <w:r>
+        <w:rPr>
+          <w:rFonts w:ascii="Courier New" w:eastAsia="Times New Roman" w:hAnsi="Courier New" w:cs="Courier New"/>
+          <w:color w:val="000000"/>
+          <w:sz w:val="23"/>
+          <w:szCs w:val="23"/>
+        </w:rPr>
+        <w:t xml:space="preserve"> </w:t>
       </w:r>
       <w:r>
         <w:rPr>
@@ -1221,14 +1426,25 @@
           <w:szCs w:val="27"/>
         </w:rPr>
       </w:pPr>
-      <w:r>
-        <w:rPr>
-          <w:rFonts w:ascii="Courier New" w:eastAsia="Times New Roman" w:hAnsi="Courier New" w:cs="Courier New"/>
-          <w:color w:val="000000"/>
-          <w:sz w:val="23"/>
-          <w:szCs w:val="23"/>
-        </w:rPr>
-        <w:t>grails&gt;</w:t>
+      <w:proofErr w:type="gramStart"/>
+      <w:r>
+        <w:rPr>
+          <w:rFonts w:ascii="Courier New" w:eastAsia="Times New Roman" w:hAnsi="Courier New" w:cs="Courier New"/>
+          <w:color w:val="000000"/>
+          <w:sz w:val="23"/>
+          <w:szCs w:val="23"/>
+        </w:rPr>
+        <w:t>grails</w:t>
+      </w:r>
+      <w:proofErr w:type="gramEnd"/>
+      <w:r>
+        <w:rPr>
+          <w:rFonts w:ascii="Courier New" w:eastAsia="Times New Roman" w:hAnsi="Courier New" w:cs="Courier New"/>
+          <w:color w:val="000000"/>
+          <w:sz w:val="23"/>
+          <w:szCs w:val="23"/>
+        </w:rPr>
+        <w:t>&gt;</w:t>
       </w:r>
     </w:p>
     <w:p>
@@ -1250,6 +1466,7 @@
         </w:rPr>
         <w:br/>
       </w:r>
+      <w:proofErr w:type="gramStart"/>
       <w:r>
         <w:rPr>
           <w:rFonts w:ascii="Arial" w:eastAsia="Times New Roman" w:hAnsi="Arial" w:cs="Arial"/>
@@ -1275,7 +1492,17 @@
           <w:sz w:val="23"/>
           <w:szCs w:val="23"/>
         </w:rPr>
-        <w:t>.” You should see output like the following:</w:t>
+        <w:t>.”</w:t>
+      </w:r>
+      <w:proofErr w:type="gramEnd"/>
+      <w:r>
+        <w:rPr>
+          <w:rFonts w:ascii="Arial" w:eastAsia="Times New Roman" w:hAnsi="Arial" w:cs="Arial"/>
+          <w:color w:val="000000"/>
+          <w:sz w:val="23"/>
+          <w:szCs w:val="23"/>
+        </w:rPr>
+        <w:t xml:space="preserve"> You should see output like the following:</w:t>
       </w:r>
       <w:r>
         <w:rPr>
@@ -1298,6 +1525,7 @@
           <w:szCs w:val="27"/>
         </w:rPr>
       </w:pPr>
+      <w:proofErr w:type="gramStart"/>
       <w:r>
         <w:rPr>
           <w:rFonts w:ascii="Courier New" w:eastAsia="Times New Roman" w:hAnsi="Courier New" w:cs="Courier New"/>
@@ -1314,7 +1542,17 @@
           <w:sz w:val="23"/>
           <w:szCs w:val="23"/>
         </w:rPr>
-        <w:t xml:space="preserve">s&gt; create-domain-class </w:t>
+        <w:t>s</w:t>
+      </w:r>
+      <w:proofErr w:type="gramEnd"/>
+      <w:r>
+        <w:rPr>
+          <w:rFonts w:ascii="Courier New" w:eastAsia="Times New Roman" w:hAnsi="Courier New" w:cs="Courier New"/>
+          <w:color w:val="000000"/>
+          <w:sz w:val="23"/>
+          <w:szCs w:val="23"/>
+        </w:rPr>
+        <w:t xml:space="preserve">&gt; create-domain-class </w:t>
       </w:r>
       <w:r>
         <w:rPr>
@@ -1344,8 +1582,39 @@
           <w:sz w:val="23"/>
           <w:szCs w:val="23"/>
         </w:rPr>
-        <w:t>| Created file grails-app/domain/zynxblog/Post.groovy</w:t>
-      </w:r>
+        <w:t>| Created file grails-app/domain/</w:t>
+      </w:r>
+      <w:proofErr w:type="spellStart"/>
+      <w:r>
+        <w:rPr>
+          <w:rFonts w:ascii="Courier New" w:eastAsia="Times New Roman" w:hAnsi="Courier New" w:cs="Courier New"/>
+          <w:color w:val="000000"/>
+          <w:sz w:val="23"/>
+          <w:szCs w:val="23"/>
+        </w:rPr>
+        <w:t>zynxblog</w:t>
+      </w:r>
+      <w:proofErr w:type="spellEnd"/>
+      <w:r>
+        <w:rPr>
+          <w:rFonts w:ascii="Courier New" w:eastAsia="Times New Roman" w:hAnsi="Courier New" w:cs="Courier New"/>
+          <w:color w:val="000000"/>
+          <w:sz w:val="23"/>
+          <w:szCs w:val="23"/>
+        </w:rPr>
+        <w:t>/</w:t>
+      </w:r>
+      <w:proofErr w:type="spellStart"/>
+      <w:r>
+        <w:rPr>
+          <w:rFonts w:ascii="Courier New" w:eastAsia="Times New Roman" w:hAnsi="Courier New" w:cs="Courier New"/>
+          <w:color w:val="000000"/>
+          <w:sz w:val="23"/>
+          <w:szCs w:val="23"/>
+        </w:rPr>
+        <w:t>Post.groovy</w:t>
+      </w:r>
+      <w:proofErr w:type="spellEnd"/>
     </w:p>
     <w:p>
       <w:pPr>
@@ -1365,8 +1634,39 @@
           <w:sz w:val="23"/>
           <w:szCs w:val="23"/>
         </w:rPr>
-        <w:t>| Created file test/unit/zynxblog/PostTests.groovy</w:t>
-      </w:r>
+        <w:t>| Created file test/unit/</w:t>
+      </w:r>
+      <w:proofErr w:type="spellStart"/>
+      <w:r>
+        <w:rPr>
+          <w:rFonts w:ascii="Courier New" w:eastAsia="Times New Roman" w:hAnsi="Courier New" w:cs="Courier New"/>
+          <w:color w:val="000000"/>
+          <w:sz w:val="23"/>
+          <w:szCs w:val="23"/>
+        </w:rPr>
+        <w:t>zynxblog</w:t>
+      </w:r>
+      <w:proofErr w:type="spellEnd"/>
+      <w:r>
+        <w:rPr>
+          <w:rFonts w:ascii="Courier New" w:eastAsia="Times New Roman" w:hAnsi="Courier New" w:cs="Courier New"/>
+          <w:color w:val="000000"/>
+          <w:sz w:val="23"/>
+          <w:szCs w:val="23"/>
+        </w:rPr>
+        <w:t>/</w:t>
+      </w:r>
+      <w:proofErr w:type="spellStart"/>
+      <w:r>
+        <w:rPr>
+          <w:rFonts w:ascii="Courier New" w:eastAsia="Times New Roman" w:hAnsi="Courier New" w:cs="Courier New"/>
+          <w:color w:val="000000"/>
+          <w:sz w:val="23"/>
+          <w:szCs w:val="23"/>
+        </w:rPr>
+        <w:t>PostTests.groovy</w:t>
+      </w:r>
+      <w:proofErr w:type="spellEnd"/>
     </w:p>
     <w:p>
       <w:pPr>
@@ -1421,7 +1721,47 @@
           <w:sz w:val="23"/>
           <w:szCs w:val="23"/>
         </w:rPr>
-        <w:t>Open up the grails-app/domain/zynxblog/Post.groovy class and add in the fields for the resources we defined above (Hint: you can look at our example project if you get stuck).</w:t>
+        <w:t>Open up the grails-app/domain/</w:t>
+      </w:r>
+      <w:proofErr w:type="spellStart"/>
+      <w:r>
+        <w:rPr>
+          <w:rFonts w:ascii="Arial" w:eastAsia="Times New Roman" w:hAnsi="Arial" w:cs="Arial"/>
+          <w:color w:val="000000"/>
+          <w:sz w:val="23"/>
+          <w:szCs w:val="23"/>
+        </w:rPr>
+        <w:t>zynxblog</w:t>
+      </w:r>
+      <w:proofErr w:type="spellEnd"/>
+      <w:r>
+        <w:rPr>
+          <w:rFonts w:ascii="Arial" w:eastAsia="Times New Roman" w:hAnsi="Arial" w:cs="Arial"/>
+          <w:color w:val="000000"/>
+          <w:sz w:val="23"/>
+          <w:szCs w:val="23"/>
+        </w:rPr>
+        <w:t>/</w:t>
+      </w:r>
+      <w:proofErr w:type="spellStart"/>
+      <w:r>
+        <w:rPr>
+          <w:rFonts w:ascii="Arial" w:eastAsia="Times New Roman" w:hAnsi="Arial" w:cs="Arial"/>
+          <w:color w:val="000000"/>
+          <w:sz w:val="23"/>
+          <w:szCs w:val="23"/>
+        </w:rPr>
+        <w:t>Post.groovy</w:t>
+      </w:r>
+      <w:proofErr w:type="spellEnd"/>
+      <w:r>
+        <w:rPr>
+          <w:rFonts w:ascii="Arial" w:eastAsia="Times New Roman" w:hAnsi="Arial" w:cs="Arial"/>
+          <w:color w:val="000000"/>
+          <w:sz w:val="23"/>
+          <w:szCs w:val="23"/>
+        </w:rPr>
+        <w:t xml:space="preserve"> class and add in the fields for the resources we defined above (Hint: you can look at our example project if you get stuck).</w:t>
       </w:r>
       <w:r>
         <w:rPr>
@@ -1504,7 +1844,27 @@
           <w:sz w:val="23"/>
           <w:szCs w:val="23"/>
         </w:rPr>
-        <w:t>So far, we have classes to represent the object types we will be working with, but we haven’t told grails how the objects relate. For example, given a Post, it would be nice to retrieve all comments that belong to that Post. Luckily, grails has an automated mechanism to do this for us!</w:t>
+        <w:t xml:space="preserve">So far, we have classes to represent the object types we will be working with, but we haven’t told grails how the objects relate. For example, given a Post, it would be nice to retrieve all comments that belong to that Post. Luckily, </w:t>
+      </w:r>
+      <w:proofErr w:type="gramStart"/>
+      <w:r>
+        <w:rPr>
+          <w:rFonts w:ascii="Arial" w:eastAsia="Times New Roman" w:hAnsi="Arial" w:cs="Arial"/>
+          <w:color w:val="000000"/>
+          <w:sz w:val="23"/>
+          <w:szCs w:val="23"/>
+        </w:rPr>
+        <w:t>grails has</w:t>
+      </w:r>
+      <w:proofErr w:type="gramEnd"/>
+      <w:r>
+        <w:rPr>
+          <w:rFonts w:ascii="Arial" w:eastAsia="Times New Roman" w:hAnsi="Arial" w:cs="Arial"/>
+          <w:color w:val="000000"/>
+          <w:sz w:val="23"/>
+          <w:szCs w:val="23"/>
+        </w:rPr>
+        <w:t xml:space="preserve"> an automated mechanism to do this for us!</w:t>
       </w:r>
       <w:r>
         <w:rPr>
@@ -1555,14 +1915,45 @@
           <w:szCs w:val="27"/>
         </w:rPr>
       </w:pPr>
-      <w:r>
-        <w:rPr>
-          <w:rFonts w:ascii="Courier New" w:eastAsia="Times New Roman" w:hAnsi="Courier New" w:cs="Courier New"/>
-          <w:color w:val="000000"/>
-          <w:sz w:val="23"/>
-          <w:szCs w:val="23"/>
-        </w:rPr>
-        <w:t>static belongsTo = Post</w:t>
+      <w:proofErr w:type="gramStart"/>
+      <w:r>
+        <w:rPr>
+          <w:rFonts w:ascii="Courier New" w:eastAsia="Times New Roman" w:hAnsi="Courier New" w:cs="Courier New"/>
+          <w:color w:val="000000"/>
+          <w:sz w:val="23"/>
+          <w:szCs w:val="23"/>
+        </w:rPr>
+        <w:t>static</w:t>
+      </w:r>
+      <w:proofErr w:type="gramEnd"/>
+      <w:r>
+        <w:rPr>
+          <w:rFonts w:ascii="Courier New" w:eastAsia="Times New Roman" w:hAnsi="Courier New" w:cs="Courier New"/>
+          <w:color w:val="000000"/>
+          <w:sz w:val="23"/>
+          <w:szCs w:val="23"/>
+        </w:rPr>
+        <w:t xml:space="preserve"> </w:t>
+      </w:r>
+      <w:proofErr w:type="spellStart"/>
+      <w:r>
+        <w:rPr>
+          <w:rFonts w:ascii="Courier New" w:eastAsia="Times New Roman" w:hAnsi="Courier New" w:cs="Courier New"/>
+          <w:color w:val="000000"/>
+          <w:sz w:val="23"/>
+          <w:szCs w:val="23"/>
+        </w:rPr>
+        <w:t>belongsTo</w:t>
+      </w:r>
+      <w:proofErr w:type="spellEnd"/>
+      <w:r>
+        <w:rPr>
+          <w:rFonts w:ascii="Courier New" w:eastAsia="Times New Roman" w:hAnsi="Courier New" w:cs="Courier New"/>
+          <w:color w:val="000000"/>
+          <w:sz w:val="23"/>
+          <w:szCs w:val="23"/>
+        </w:rPr>
+        <w:t xml:space="preserve"> = Post</w:t>
       </w:r>
     </w:p>
     <w:p>
@@ -1591,7 +1982,27 @@
           <w:sz w:val="23"/>
           <w:szCs w:val="23"/>
         </w:rPr>
-        <w:t>This will let us access the Post associated with a Comment, given the Comment object. However, in order to establish the inverse relationship (getting a collection of Comments from a Post), we must modify the Post class. Add the following line to the Post class:</w:t>
+        <w:t>This will let us access the Post associated with a Comment, given the Comment object. However, in order to establish the inverse relationship (getting a collection of Comments from a Post)</w:t>
+      </w:r>
+      <w:proofErr w:type="gramStart"/>
+      <w:r>
+        <w:rPr>
+          <w:rFonts w:ascii="Arial" w:eastAsia="Times New Roman" w:hAnsi="Arial" w:cs="Arial"/>
+          <w:color w:val="000000"/>
+          <w:sz w:val="23"/>
+          <w:szCs w:val="23"/>
+        </w:rPr>
+        <w:t>,</w:t>
+      </w:r>
+      <w:proofErr w:type="gramEnd"/>
+      <w:r>
+        <w:rPr>
+          <w:rFonts w:ascii="Arial" w:eastAsia="Times New Roman" w:hAnsi="Arial" w:cs="Arial"/>
+          <w:color w:val="000000"/>
+          <w:sz w:val="23"/>
+          <w:szCs w:val="23"/>
+        </w:rPr>
+        <w:t xml:space="preserve"> we must modify the Post class. Add the following line to the Post class:</w:t>
       </w:r>
       <w:r>
         <w:rPr>
@@ -1614,14 +2025,45 @@
           <w:szCs w:val="27"/>
         </w:rPr>
       </w:pPr>
-      <w:r>
-        <w:rPr>
-          <w:rFonts w:ascii="Courier New" w:eastAsia="Times New Roman" w:hAnsi="Courier New" w:cs="Courier New"/>
-          <w:color w:val="000000"/>
-          <w:sz w:val="23"/>
-          <w:szCs w:val="23"/>
-        </w:rPr>
-        <w:t>static hasMany = [comments: Comment]</w:t>
+      <w:proofErr w:type="gramStart"/>
+      <w:r>
+        <w:rPr>
+          <w:rFonts w:ascii="Courier New" w:eastAsia="Times New Roman" w:hAnsi="Courier New" w:cs="Courier New"/>
+          <w:color w:val="000000"/>
+          <w:sz w:val="23"/>
+          <w:szCs w:val="23"/>
+        </w:rPr>
+        <w:t>static</w:t>
+      </w:r>
+      <w:proofErr w:type="gramEnd"/>
+      <w:r>
+        <w:rPr>
+          <w:rFonts w:ascii="Courier New" w:eastAsia="Times New Roman" w:hAnsi="Courier New" w:cs="Courier New"/>
+          <w:color w:val="000000"/>
+          <w:sz w:val="23"/>
+          <w:szCs w:val="23"/>
+        </w:rPr>
+        <w:t xml:space="preserve"> </w:t>
+      </w:r>
+      <w:proofErr w:type="spellStart"/>
+      <w:r>
+        <w:rPr>
+          <w:rFonts w:ascii="Courier New" w:eastAsia="Times New Roman" w:hAnsi="Courier New" w:cs="Courier New"/>
+          <w:color w:val="000000"/>
+          <w:sz w:val="23"/>
+          <w:szCs w:val="23"/>
+        </w:rPr>
+        <w:t>hasMany</w:t>
+      </w:r>
+      <w:proofErr w:type="spellEnd"/>
+      <w:r>
+        <w:rPr>
+          <w:rFonts w:ascii="Courier New" w:eastAsia="Times New Roman" w:hAnsi="Courier New" w:cs="Courier New"/>
+          <w:color w:val="000000"/>
+          <w:sz w:val="23"/>
+          <w:szCs w:val="23"/>
+        </w:rPr>
+        <w:t xml:space="preserve"> = [comments: Comment]</w:t>
       </w:r>
     </w:p>
     <w:p>
@@ -1650,7 +2092,27 @@
           <w:sz w:val="23"/>
           <w:szCs w:val="23"/>
         </w:rPr>
-        <w:t>This tells grails that all Comments belonging to this post should be accessible under the variable comments. Notice that the value of the hasMany variable is simply a groovy dictionary.</w:t>
+        <w:t xml:space="preserve">This tells grails that all Comments belonging to this post should be accessible under the variable comments. Notice that the value of the </w:t>
+      </w:r>
+      <w:proofErr w:type="spellStart"/>
+      <w:r>
+        <w:rPr>
+          <w:rFonts w:ascii="Arial" w:eastAsia="Times New Roman" w:hAnsi="Arial" w:cs="Arial"/>
+          <w:color w:val="000000"/>
+          <w:sz w:val="23"/>
+          <w:szCs w:val="23"/>
+        </w:rPr>
+        <w:t>hasMany</w:t>
+      </w:r>
+      <w:proofErr w:type="spellEnd"/>
+      <w:r>
+        <w:rPr>
+          <w:rFonts w:ascii="Arial" w:eastAsia="Times New Roman" w:hAnsi="Arial" w:cs="Arial"/>
+          <w:color w:val="000000"/>
+          <w:sz w:val="23"/>
+          <w:szCs w:val="23"/>
+        </w:rPr>
+        <w:t xml:space="preserve"> variable is simply a groovy dictionary.</w:t>
       </w:r>
     </w:p>
     <w:p>
@@ -1690,7 +2152,47 @@
           <w:sz w:val="23"/>
           <w:szCs w:val="23"/>
         </w:rPr>
-        <w:t>Should a post only have one tag, or many?  Should a commentator belong to a post, a comment, or a tag?  Make a list of the relationships (hasMany, belongsTo, etc.), and then implement them based on your knowledge from the Post-comment relationship example.</w:t>
+        <w:t>Should a post only have one tag, or many?  Should a commentator belong to a post, a comment, or a tag?  Make a list of the relationships (</w:t>
+      </w:r>
+      <w:proofErr w:type="spellStart"/>
+      <w:r>
+        <w:rPr>
+          <w:rFonts w:ascii="Arial" w:eastAsia="Times New Roman" w:hAnsi="Arial" w:cs="Arial"/>
+          <w:color w:val="000000"/>
+          <w:sz w:val="23"/>
+          <w:szCs w:val="23"/>
+        </w:rPr>
+        <w:t>hasMany</w:t>
+      </w:r>
+      <w:proofErr w:type="spellEnd"/>
+      <w:r>
+        <w:rPr>
+          <w:rFonts w:ascii="Arial" w:eastAsia="Times New Roman" w:hAnsi="Arial" w:cs="Arial"/>
+          <w:color w:val="000000"/>
+          <w:sz w:val="23"/>
+          <w:szCs w:val="23"/>
+        </w:rPr>
+        <w:t xml:space="preserve">, </w:t>
+      </w:r>
+      <w:proofErr w:type="spellStart"/>
+      <w:r>
+        <w:rPr>
+          <w:rFonts w:ascii="Arial" w:eastAsia="Times New Roman" w:hAnsi="Arial" w:cs="Arial"/>
+          <w:color w:val="000000"/>
+          <w:sz w:val="23"/>
+          <w:szCs w:val="23"/>
+        </w:rPr>
+        <w:t>belongsTo</w:t>
+      </w:r>
+      <w:proofErr w:type="spellEnd"/>
+      <w:r>
+        <w:rPr>
+          <w:rFonts w:ascii="Arial" w:eastAsia="Times New Roman" w:hAnsi="Arial" w:cs="Arial"/>
+          <w:color w:val="000000"/>
+          <w:sz w:val="23"/>
+          <w:szCs w:val="23"/>
+        </w:rPr>
+        <w:t>, etc.), and then implement them based on your knowledge from the Post-comment relationship example.</w:t>
       </w:r>
       <w:r>
         <w:rPr>
@@ -1717,7 +2219,67 @@
           <w:sz w:val="23"/>
           <w:szCs w:val="23"/>
         </w:rPr>
-        <w:t>Finally, we want the comments to be sorted by dateCreated. In order to do this, we will must first tell grails that we want the collection to be sorted. Add the following declaration to Post.groovy:</w:t>
+        <w:t xml:space="preserve">Finally, we want the comments to be sorted by </w:t>
+      </w:r>
+      <w:proofErr w:type="spellStart"/>
+      <w:r>
+        <w:rPr>
+          <w:rFonts w:ascii="Arial" w:eastAsia="Times New Roman" w:hAnsi="Arial" w:cs="Arial"/>
+          <w:color w:val="000000"/>
+          <w:sz w:val="23"/>
+          <w:szCs w:val="23"/>
+        </w:rPr>
+        <w:t>dateCreated</w:t>
+      </w:r>
+      <w:proofErr w:type="spellEnd"/>
+      <w:r>
+        <w:rPr>
+          <w:rFonts w:ascii="Arial" w:eastAsia="Times New Roman" w:hAnsi="Arial" w:cs="Arial"/>
+          <w:color w:val="000000"/>
+          <w:sz w:val="23"/>
+          <w:szCs w:val="23"/>
+        </w:rPr>
+        <w:t xml:space="preserve">. In order to do this, we </w:t>
+      </w:r>
+      <w:proofErr w:type="gramStart"/>
+      <w:r>
+        <w:rPr>
+          <w:rFonts w:ascii="Arial" w:eastAsia="Times New Roman" w:hAnsi="Arial" w:cs="Arial"/>
+          <w:color w:val="000000"/>
+          <w:sz w:val="23"/>
+          <w:szCs w:val="23"/>
+        </w:rPr>
+        <w:t>will must</w:t>
+      </w:r>
+      <w:proofErr w:type="gramEnd"/>
+      <w:r>
+        <w:rPr>
+          <w:rFonts w:ascii="Arial" w:eastAsia="Times New Roman" w:hAnsi="Arial" w:cs="Arial"/>
+          <w:color w:val="000000"/>
+          <w:sz w:val="23"/>
+          <w:szCs w:val="23"/>
+        </w:rPr>
+        <w:t xml:space="preserve"> first tell grails that we want the collection to be sorted. Add the following declaration to </w:t>
+      </w:r>
+      <w:proofErr w:type="spellStart"/>
+      <w:r>
+        <w:rPr>
+          <w:rFonts w:ascii="Arial" w:eastAsia="Times New Roman" w:hAnsi="Arial" w:cs="Arial"/>
+          <w:color w:val="000000"/>
+          <w:sz w:val="23"/>
+          <w:szCs w:val="23"/>
+        </w:rPr>
+        <w:t>Post.groovy</w:t>
+      </w:r>
+      <w:proofErr w:type="spellEnd"/>
+      <w:r>
+        <w:rPr>
+          <w:rFonts w:ascii="Arial" w:eastAsia="Times New Roman" w:hAnsi="Arial" w:cs="Arial"/>
+          <w:color w:val="000000"/>
+          <w:sz w:val="23"/>
+          <w:szCs w:val="23"/>
+        </w:rPr>
+        <w:t>:</w:t>
       </w:r>
       <w:r>
         <w:rPr>
@@ -1740,14 +2302,25 @@
           <w:szCs w:val="27"/>
         </w:rPr>
       </w:pPr>
-      <w:r>
-        <w:rPr>
-          <w:rFonts w:ascii="Courier New" w:eastAsia="Times New Roman" w:hAnsi="Courier New" w:cs="Courier New"/>
-          <w:color w:val="000000"/>
-          <w:sz w:val="23"/>
-          <w:szCs w:val="23"/>
-        </w:rPr>
-        <w:t>SortedSet comments</w:t>
+      <w:proofErr w:type="spellStart"/>
+      <w:r>
+        <w:rPr>
+          <w:rFonts w:ascii="Courier New" w:eastAsia="Times New Roman" w:hAnsi="Courier New" w:cs="Courier New"/>
+          <w:color w:val="000000"/>
+          <w:sz w:val="23"/>
+          <w:szCs w:val="23"/>
+        </w:rPr>
+        <w:t>SortedSet</w:t>
+      </w:r>
+      <w:proofErr w:type="spellEnd"/>
+      <w:r>
+        <w:rPr>
+          <w:rFonts w:ascii="Courier New" w:eastAsia="Times New Roman" w:hAnsi="Courier New" w:cs="Courier New"/>
+          <w:color w:val="000000"/>
+          <w:sz w:val="23"/>
+          <w:szCs w:val="23"/>
+        </w:rPr>
+        <w:t xml:space="preserve"> comments</w:t>
       </w:r>
     </w:p>
     <w:p>
@@ -1776,7 +2349,27 @@
           <w:sz w:val="23"/>
           <w:szCs w:val="23"/>
         </w:rPr>
-        <w:t xml:space="preserve">Now, we must tell grails how to sort a Comment. Edit the Comment.groovy class and modify the class declaration so that </w:t>
+        <w:t xml:space="preserve">Now, we must tell grails how to sort a Comment. Edit the </w:t>
+      </w:r>
+      <w:proofErr w:type="spellStart"/>
+      <w:r>
+        <w:rPr>
+          <w:rFonts w:ascii="Arial" w:eastAsia="Times New Roman" w:hAnsi="Arial" w:cs="Arial"/>
+          <w:color w:val="000000"/>
+          <w:sz w:val="23"/>
+          <w:szCs w:val="23"/>
+        </w:rPr>
+        <w:t>Comment.groovy</w:t>
+      </w:r>
+      <w:proofErr w:type="spellEnd"/>
+      <w:r>
+        <w:rPr>
+          <w:rFonts w:ascii="Arial" w:eastAsia="Times New Roman" w:hAnsi="Arial" w:cs="Arial"/>
+          <w:color w:val="000000"/>
+          <w:sz w:val="23"/>
+          <w:szCs w:val="23"/>
+        </w:rPr>
+        <w:t xml:space="preserve"> class and modify the class declaration so that </w:t>
       </w:r>
       <w:r>
         <w:rPr>
@@ -1835,14 +2428,25 @@
           <w:szCs w:val="27"/>
         </w:rPr>
       </w:pPr>
-      <w:r>
-        <w:rPr>
-          <w:rFonts w:ascii="Courier New" w:eastAsia="Times New Roman" w:hAnsi="Courier New" w:cs="Courier New"/>
-          <w:color w:val="000000"/>
-          <w:sz w:val="23"/>
-          <w:szCs w:val="23"/>
-        </w:rPr>
-        <w:t>class Comment {</w:t>
+      <w:proofErr w:type="gramStart"/>
+      <w:r>
+        <w:rPr>
+          <w:rFonts w:ascii="Courier New" w:eastAsia="Times New Roman" w:hAnsi="Courier New" w:cs="Courier New"/>
+          <w:color w:val="000000"/>
+          <w:sz w:val="23"/>
+          <w:szCs w:val="23"/>
+        </w:rPr>
+        <w:t>class</w:t>
+      </w:r>
+      <w:proofErr w:type="gramEnd"/>
+      <w:r>
+        <w:rPr>
+          <w:rFonts w:ascii="Courier New" w:eastAsia="Times New Roman" w:hAnsi="Courier New" w:cs="Courier New"/>
+          <w:color w:val="000000"/>
+          <w:sz w:val="23"/>
+          <w:szCs w:val="23"/>
+        </w:rPr>
+        <w:t xml:space="preserve"> Comment {</w:t>
       </w:r>
     </w:p>
     <w:p>
@@ -1864,14 +2468,25 @@
         </w:rPr>
         <w:br/>
       </w:r>
-      <w:r>
-        <w:rPr>
-          <w:rFonts w:ascii="Arial" w:eastAsia="Times New Roman" w:hAnsi="Arial" w:cs="Arial"/>
-          <w:color w:val="000000"/>
-          <w:sz w:val="23"/>
-          <w:szCs w:val="23"/>
-        </w:rPr>
-        <w:t>should become</w:t>
+      <w:proofErr w:type="gramStart"/>
+      <w:r>
+        <w:rPr>
+          <w:rFonts w:ascii="Arial" w:eastAsia="Times New Roman" w:hAnsi="Arial" w:cs="Arial"/>
+          <w:color w:val="000000"/>
+          <w:sz w:val="23"/>
+          <w:szCs w:val="23"/>
+        </w:rPr>
+        <w:t>should</w:t>
+      </w:r>
+      <w:proofErr w:type="gramEnd"/>
+      <w:r>
+        <w:rPr>
+          <w:rFonts w:ascii="Arial" w:eastAsia="Times New Roman" w:hAnsi="Arial" w:cs="Arial"/>
+          <w:color w:val="000000"/>
+          <w:sz w:val="23"/>
+          <w:szCs w:val="23"/>
+        </w:rPr>
+        <w:t xml:space="preserve"> become</w:t>
       </w:r>
       <w:r>
         <w:rPr>
@@ -1894,24 +2509,35 @@
           <w:szCs w:val="27"/>
         </w:rPr>
       </w:pPr>
-      <w:r>
-        <w:rPr>
-          <w:rFonts w:ascii="Courier New" w:eastAsia="Times New Roman" w:hAnsi="Courier New" w:cs="Courier New"/>
-          <w:color w:val="000000"/>
-          <w:sz w:val="23"/>
-          <w:szCs w:val="23"/>
-        </w:rPr>
-        <w:t>class Comment implements Comparable {</w:t>
+      <w:proofErr w:type="gramStart"/>
+      <w:r>
+        <w:rPr>
+          <w:rFonts w:ascii="Courier New" w:eastAsia="Times New Roman" w:hAnsi="Courier New" w:cs="Courier New"/>
+          <w:color w:val="000000"/>
+          <w:sz w:val="23"/>
+          <w:szCs w:val="23"/>
+        </w:rPr>
+        <w:t>class</w:t>
+      </w:r>
+      <w:proofErr w:type="gramEnd"/>
+      <w:r>
+        <w:rPr>
+          <w:rFonts w:ascii="Courier New" w:eastAsia="Times New Roman" w:hAnsi="Courier New" w:cs="Courier New"/>
+          <w:color w:val="000000"/>
+          <w:sz w:val="23"/>
+          <w:szCs w:val="23"/>
+        </w:rPr>
+        <w:t xml:space="preserve"> Comment implements Comparable {</w:t>
       </w:r>
     </w:p>
     <w:p>
       <w:pPr>
         <w:spacing w:after="0" w:line="240" w:lineRule="auto"/>
         <w:rPr>
-          <w:rFonts w:ascii="Times New Roman" w:eastAsia="Times New Roman" w:hAnsi="Times New Roman" w:cs="Times New Roman"/>
-          <w:color w:val="000000"/>
-          <w:sz w:val="27"/>
-          <w:szCs w:val="27"/>
+          <w:rFonts w:ascii="Arial" w:eastAsia="Times New Roman" w:hAnsi="Arial" w:cs="Arial"/>
+          <w:color w:val="000000"/>
+          <w:sz w:val="23"/>
+          <w:szCs w:val="23"/>
         </w:rPr>
       </w:pPr>
       <w:r>
@@ -1923,6 +2549,50 @@
         </w:rPr>
         <w:br/>
       </w:r>
+    </w:p>
+    <w:p>
+      <w:pPr>
+        <w:spacing w:after="0" w:line="240" w:lineRule="auto"/>
+        <w:rPr>
+          <w:rFonts w:ascii="Arial" w:eastAsia="Times New Roman" w:hAnsi="Arial" w:cs="Arial"/>
+          <w:color w:val="000000"/>
+          <w:sz w:val="23"/>
+          <w:szCs w:val="23"/>
+        </w:rPr>
+      </w:pPr>
+    </w:p>
+    <w:p>
+      <w:pPr>
+        <w:spacing w:after="0" w:line="240" w:lineRule="auto"/>
+        <w:rPr>
+          <w:rFonts w:ascii="Arial" w:eastAsia="Times New Roman" w:hAnsi="Arial" w:cs="Arial"/>
+          <w:color w:val="000000"/>
+          <w:sz w:val="23"/>
+          <w:szCs w:val="23"/>
+        </w:rPr>
+      </w:pPr>
+    </w:p>
+    <w:p>
+      <w:pPr>
+        <w:spacing w:after="0" w:line="240" w:lineRule="auto"/>
+        <w:rPr>
+          <w:rFonts w:ascii="Arial" w:eastAsia="Times New Roman" w:hAnsi="Arial" w:cs="Arial"/>
+          <w:color w:val="000000"/>
+          <w:sz w:val="23"/>
+          <w:szCs w:val="23"/>
+        </w:rPr>
+      </w:pPr>
+    </w:p>
+    <w:p>
+      <w:pPr>
+        <w:spacing w:after="0" w:line="240" w:lineRule="auto"/>
+        <w:rPr>
+          <w:rFonts w:ascii="Times New Roman" w:eastAsia="Times New Roman" w:hAnsi="Times New Roman" w:cs="Times New Roman"/>
+          <w:color w:val="000000"/>
+          <w:sz w:val="27"/>
+          <w:szCs w:val="27"/>
+        </w:rPr>
+      </w:pPr>
       <w:r>
         <w:rPr>
           <w:rFonts w:ascii="Arial" w:eastAsia="Times New Roman" w:hAnsi="Arial" w:cs="Arial"/>
@@ -1953,14 +2623,67 @@
           <w:szCs w:val="27"/>
         </w:rPr>
       </w:pPr>
-      <w:r>
-        <w:rPr>
-          <w:rFonts w:ascii="Courier New" w:eastAsia="Times New Roman" w:hAnsi="Courier New" w:cs="Courier New"/>
-          <w:color w:val="000000"/>
-          <w:sz w:val="23"/>
-          <w:szCs w:val="23"/>
-        </w:rPr>
-        <w:t>int compareTo(obj)</w:t>
+      <w:proofErr w:type="spellStart"/>
+      <w:proofErr w:type="gramStart"/>
+      <w:r>
+        <w:rPr>
+          <w:rFonts w:ascii="Courier New" w:eastAsia="Times New Roman" w:hAnsi="Courier New" w:cs="Courier New"/>
+          <w:color w:val="000000"/>
+          <w:sz w:val="23"/>
+          <w:szCs w:val="23"/>
+        </w:rPr>
+        <w:t>int</w:t>
+      </w:r>
+      <w:proofErr w:type="spellEnd"/>
+      <w:proofErr w:type="gramEnd"/>
+      <w:r>
+        <w:rPr>
+          <w:rFonts w:ascii="Courier New" w:eastAsia="Times New Roman" w:hAnsi="Courier New" w:cs="Courier New"/>
+          <w:color w:val="000000"/>
+          <w:sz w:val="23"/>
+          <w:szCs w:val="23"/>
+        </w:rPr>
+        <w:t xml:space="preserve"> </w:t>
+      </w:r>
+      <w:proofErr w:type="spellStart"/>
+      <w:r>
+        <w:rPr>
+          <w:rFonts w:ascii="Courier New" w:eastAsia="Times New Roman" w:hAnsi="Courier New" w:cs="Courier New"/>
+          <w:color w:val="000000"/>
+          <w:sz w:val="23"/>
+          <w:szCs w:val="23"/>
+        </w:rPr>
+        <w:t>compareTo</w:t>
+      </w:r>
+      <w:proofErr w:type="spellEnd"/>
+      <w:r>
+        <w:rPr>
+          <w:rFonts w:ascii="Courier New" w:eastAsia="Times New Roman" w:hAnsi="Courier New" w:cs="Courier New"/>
+          <w:color w:val="000000"/>
+          <w:sz w:val="23"/>
+          <w:szCs w:val="23"/>
+        </w:rPr>
+        <w:t>(</w:t>
+      </w:r>
+      <w:proofErr w:type="spellStart"/>
+      <w:r>
+        <w:rPr>
+          <w:rFonts w:ascii="Courier New" w:eastAsia="Times New Roman" w:hAnsi="Courier New" w:cs="Courier New"/>
+          <w:color w:val="000000"/>
+          <w:sz w:val="23"/>
+          <w:szCs w:val="23"/>
+        </w:rPr>
+        <w:t>obj</w:t>
+      </w:r>
+      <w:proofErr w:type="spellEnd"/>
+      <w:r>
+        <w:rPr>
+          <w:rFonts w:ascii="Courier New" w:eastAsia="Times New Roman" w:hAnsi="Courier New" w:cs="Courier New"/>
+          <w:color w:val="000000"/>
+          <w:sz w:val="23"/>
+          <w:szCs w:val="23"/>
+        </w:rPr>
+        <w:t>)</w:t>
       </w:r>
     </w:p>
     <w:p>
@@ -2002,7 +2725,68 @@
           <w:sz w:val="23"/>
           <w:szCs w:val="23"/>
         </w:rPr>
-        <w:t>   return dateCreated.compareTo(obj.dateCreated)</w:t>
+        <w:lastRenderedPageBreak/>
+        <w:t>   </w:t>
+      </w:r>
+      <w:proofErr w:type="gramStart"/>
+      <w:r>
+        <w:rPr>
+          <w:rFonts w:ascii="Courier New" w:eastAsia="Times New Roman" w:hAnsi="Courier New" w:cs="Courier New"/>
+          <w:color w:val="000000"/>
+          <w:sz w:val="23"/>
+          <w:szCs w:val="23"/>
+        </w:rPr>
+        <w:t>return</w:t>
+      </w:r>
+      <w:proofErr w:type="gramEnd"/>
+      <w:r>
+        <w:rPr>
+          <w:rFonts w:ascii="Courier New" w:eastAsia="Times New Roman" w:hAnsi="Courier New" w:cs="Courier New"/>
+          <w:color w:val="000000"/>
+          <w:sz w:val="23"/>
+          <w:szCs w:val="23"/>
+        </w:rPr>
+        <w:t xml:space="preserve"> </w:t>
+      </w:r>
+      <w:proofErr w:type="spellStart"/>
+      <w:r>
+        <w:rPr>
+          <w:rFonts w:ascii="Courier New" w:eastAsia="Times New Roman" w:hAnsi="Courier New" w:cs="Courier New"/>
+          <w:color w:val="000000"/>
+          <w:sz w:val="23"/>
+          <w:szCs w:val="23"/>
+        </w:rPr>
+        <w:t>dateCreated.compareTo</w:t>
+      </w:r>
+      <w:proofErr w:type="spellEnd"/>
+      <w:r>
+        <w:rPr>
+          <w:rFonts w:ascii="Courier New" w:eastAsia="Times New Roman" w:hAnsi="Courier New" w:cs="Courier New"/>
+          <w:color w:val="000000"/>
+          <w:sz w:val="23"/>
+          <w:szCs w:val="23"/>
+        </w:rPr>
+        <w:t>(</w:t>
+      </w:r>
+      <w:proofErr w:type="spellStart"/>
+      <w:r>
+        <w:rPr>
+          <w:rFonts w:ascii="Courier New" w:eastAsia="Times New Roman" w:hAnsi="Courier New" w:cs="Courier New"/>
+          <w:color w:val="000000"/>
+          <w:sz w:val="23"/>
+          <w:szCs w:val="23"/>
+        </w:rPr>
+        <w:t>obj.dateCreated</w:t>
+      </w:r>
+      <w:proofErr w:type="spellEnd"/>
+      <w:r>
+        <w:rPr>
+          <w:rFonts w:ascii="Courier New" w:eastAsia="Times New Roman" w:hAnsi="Courier New" w:cs="Courier New"/>
+          <w:color w:val="000000"/>
+          <w:sz w:val="23"/>
+          <w:szCs w:val="23"/>
+        </w:rPr>
+        <w:t>)</w:t>
       </w:r>
     </w:p>
     <w:p>
@@ -2034,7 +2818,6 @@
           <w:sz w:val="27"/>
           <w:szCs w:val="27"/>
         </w:rPr>
-        <w:lastRenderedPageBreak/>
         <w:br/>
       </w:r>
       <w:r>
@@ -2063,6 +2846,55 @@
           <w:szCs w:val="23"/>
         </w:rPr>
         <w:t>’s, except make them sorted by tag name.</w:t>
+      </w:r>
+      <w:r>
+        <w:rPr>
+          <w:rFonts w:ascii="Arial" w:eastAsia="Times New Roman" w:hAnsi="Arial" w:cs="Arial"/>
+          <w:color w:val="000000"/>
+          <w:sz w:val="23"/>
+          <w:szCs w:val="23"/>
+        </w:rPr>
+        <w:t xml:space="preserve">  Keep in mind that tags don’t have a </w:t>
+      </w:r>
+      <w:proofErr w:type="spellStart"/>
+      <w:r>
+        <w:rPr>
+          <w:rFonts w:ascii="Arial" w:eastAsia="Times New Roman" w:hAnsi="Arial" w:cs="Arial"/>
+          <w:color w:val="000000"/>
+          <w:sz w:val="23"/>
+          <w:szCs w:val="23"/>
+        </w:rPr>
+        <w:t>dateCreated</w:t>
+      </w:r>
+      <w:proofErr w:type="spellEnd"/>
+      <w:r>
+        <w:rPr>
+          <w:rFonts w:ascii="Arial" w:eastAsia="Times New Roman" w:hAnsi="Arial" w:cs="Arial"/>
+          <w:color w:val="000000"/>
+          <w:sz w:val="23"/>
+          <w:szCs w:val="23"/>
+        </w:rPr>
+        <w:t xml:space="preserve"> field, so you’ll probably want to sort them alphabetically instead, with a built in </w:t>
+      </w:r>
+      <w:proofErr w:type="spellStart"/>
+      <w:r>
+        <w:rPr>
+          <w:rFonts w:ascii="Arial" w:eastAsia="Times New Roman" w:hAnsi="Arial" w:cs="Arial"/>
+          <w:color w:val="000000"/>
+          <w:sz w:val="23"/>
+          <w:szCs w:val="23"/>
+        </w:rPr>
+        <w:t>compareTo</w:t>
+      </w:r>
+      <w:proofErr w:type="spellEnd"/>
+      <w:r>
+        <w:rPr>
+          <w:rFonts w:ascii="Arial" w:eastAsia="Times New Roman" w:hAnsi="Arial" w:cs="Arial"/>
+          <w:color w:val="000000"/>
+          <w:sz w:val="23"/>
+          <w:szCs w:val="23"/>
+        </w:rPr>
+        <w:t xml:space="preserve"> method.</w:t>
       </w:r>
     </w:p>
     <w:sectPr>

</xml_diff>